<commit_message>
Updates to Semester 7
</commit_message>
<xml_diff>
--- a/bin/PeterBradyCV.docx
+++ b/bin/PeterBradyCV.docx
@@ -13,6 +13,8 @@
           <w:lang w:val="en-GB"/>
         </w:rPr>
       </w:pPr>
+      <w:bookmarkStart w:id="0" w:name="_GoBack"/>
+      <w:bookmarkEnd w:id="0"/>
       <w:r>
         <w:rPr>
           <w:rFonts w:cs="Arial"/>
@@ -28,7 +30,12 @@
       <w:pPr>
         <w:jc w:val="center"/>
         <w:rPr>
-          <w:rFonts w:cs="Arial"/>
+          <w:rStyle w:val="Hyperlink"/>
+          <w:rFonts w:cs="Arial"/>
+          <w:color w:val="000000" w:themeColor="text1"/>
+          <w:sz w:val="20"/>
+          <w:szCs w:val="20"/>
+          <w:u w:val="none"/>
           <w:lang w:val="en-GB"/>
         </w:rPr>
       </w:pPr>
@@ -92,6 +99,40 @@
     </w:p>
     <w:p>
       <w:pPr>
+        <w:jc w:val="center"/>
+        <w:rPr>
+          <w:rFonts w:cs="Arial"/>
+          <w:color w:val="000000" w:themeColor="text1"/>
+          <w:lang w:val="en-GB"/>
+        </w:rPr>
+      </w:pPr>
+      <w:r>
+        <w:rPr>
+          <w:rStyle w:val="Hyperlink"/>
+          <w:rFonts w:cs="Arial"/>
+          <w:color w:val="000000" w:themeColor="text1"/>
+          <w:sz w:val="20"/>
+          <w:szCs w:val="20"/>
+          <w:u w:val="none"/>
+          <w:lang w:val="en-GB"/>
+        </w:rPr>
+        <w:t xml:space="preserve">Website: </w:t>
+      </w:r>
+      <w:hyperlink r:id="rId8" w:history="1">
+        <w:r>
+          <w:rPr>
+            <w:rStyle w:val="Hyperlink"/>
+            <w:rFonts w:cs="Arial"/>
+            <w:sz w:val="20"/>
+            <w:szCs w:val="20"/>
+            <w:lang w:val="en-GB"/>
+          </w:rPr>
+          <w:t>https://peterbrady84.github.io/</w:t>
+        </w:r>
+      </w:hyperlink>
+    </w:p>
+    <w:p>
+      <w:pPr>
         <w:rPr>
           <w:rFonts w:cs="Arial"/>
           <w:sz w:val="20"/>
@@ -131,6 +172,19 @@
         </w:rPr>
         <w:t>SUMMARY</w:t>
       </w:r>
+    </w:p>
+    <w:p>
+      <w:pPr>
+        <w:autoSpaceDE w:val="0"/>
+        <w:autoSpaceDN w:val="0"/>
+        <w:adjustRightInd w:val="0"/>
+        <w:rPr>
+          <w:rFonts w:cs="Arial"/>
+          <w:b/>
+          <w:sz w:val="20"/>
+          <w:szCs w:val="20"/>
+        </w:rPr>
+      </w:pPr>
     </w:p>
     <w:p>
       <w:pPr>
@@ -152,33 +206,68 @@
           <w:szCs w:val="20"/>
           <w:lang w:val="en-GB"/>
         </w:rPr>
-        <w:t>ICT student with relevant employment experience and st</w:t>
-      </w:r>
-      <w:r>
-        <w:rPr>
-          <w:rFonts w:cs="Arial"/>
-          <w:sz w:val="20"/>
-          <w:szCs w:val="20"/>
-          <w:lang w:val="en-GB"/>
-        </w:rPr>
-        <w:t>rong interpersonal skills seeking a graduate or junior software development</w:t>
-      </w:r>
-      <w:r>
-        <w:rPr>
-          <w:rFonts w:cs="Arial"/>
-          <w:sz w:val="20"/>
-          <w:szCs w:val="20"/>
-          <w:lang w:val="en-GB"/>
-        </w:rPr>
-        <w:t xml:space="preserve"> position. </w:t>
-      </w:r>
-      <w:r>
-        <w:rPr>
-          <w:rFonts w:cs="Arial"/>
-          <w:sz w:val="20"/>
-          <w:szCs w:val="20"/>
-        </w:rPr>
-        <w:t>Developed numerous programs in college using Java</w:t>
+        <w:t>4th year Computer Science (with Software Development)</w:t>
+      </w:r>
+      <w:r>
+        <w:rPr>
+          <w:rFonts w:cs="Arial"/>
+          <w:sz w:val="20"/>
+          <w:szCs w:val="20"/>
+          <w:lang w:val="en-GB"/>
+        </w:rPr>
+        <w:t xml:space="preserve"> student</w:t>
+      </w:r>
+      <w:r>
+        <w:rPr>
+          <w:rFonts w:cs="Arial"/>
+          <w:sz w:val="20"/>
+          <w:szCs w:val="20"/>
+          <w:lang w:val="en-GB"/>
+        </w:rPr>
+        <w:t>, expecting to graduate with a 1.1 Honours Degree,</w:t>
+      </w:r>
+      <w:r>
+        <w:rPr>
+          <w:rFonts w:cs="Arial"/>
+          <w:sz w:val="20"/>
+          <w:szCs w:val="20"/>
+          <w:lang w:val="en-GB"/>
+        </w:rPr>
+        <w:t xml:space="preserve"> with relevant employment experience and st</w:t>
+      </w:r>
+      <w:r>
+        <w:rPr>
+          <w:rFonts w:cs="Arial"/>
+          <w:sz w:val="20"/>
+          <w:szCs w:val="20"/>
+          <w:lang w:val="en-GB"/>
+        </w:rPr>
+        <w:t xml:space="preserve">rong interpersonal skills seeking a graduate or junior </w:t>
+      </w:r>
+      <w:r>
+        <w:rPr>
+          <w:rFonts w:cs="Arial"/>
+          <w:sz w:val="20"/>
+          <w:szCs w:val="20"/>
+          <w:lang w:val="en-GB"/>
+        </w:rPr>
+        <w:t xml:space="preserve">position. </w:t>
+      </w:r>
+      <w:r>
+        <w:rPr>
+          <w:rFonts w:cs="Arial"/>
+          <w:sz w:val="20"/>
+          <w:szCs w:val="20"/>
+        </w:rPr>
+        <w:t>Have d</w:t>
+      </w:r>
+      <w:r>
+        <w:rPr>
+          <w:rFonts w:cs="Arial"/>
+          <w:sz w:val="20"/>
+          <w:szCs w:val="20"/>
+        </w:rPr>
+        <w:t>eveloped numerous programs in college using Java</w:t>
       </w:r>
       <w:r>
         <w:rPr>
@@ -194,6 +283,14 @@
           <w:sz w:val="20"/>
           <w:szCs w:val="20"/>
         </w:rPr>
+        <w:t xml:space="preserve"> C++, C#,</w:t>
+      </w:r>
+      <w:r>
+        <w:rPr>
+          <w:rFonts w:cs="Arial"/>
+          <w:sz w:val="20"/>
+          <w:szCs w:val="20"/>
+        </w:rPr>
         <w:t xml:space="preserve"> SQL</w:t>
       </w:r>
       <w:r>
@@ -202,7 +299,55 @@
           <w:sz w:val="20"/>
           <w:szCs w:val="20"/>
         </w:rPr>
-        <w:t xml:space="preserve"> and C#</w:t>
+        <w:t xml:space="preserve"> and NoSQL. A</w:t>
+      </w:r>
+      <w:r>
+        <w:rPr>
+          <w:rFonts w:cs="Arial"/>
+          <w:sz w:val="20"/>
+          <w:szCs w:val="20"/>
+        </w:rPr>
+        <w:t xml:space="preserve">s well as 7 </w:t>
+      </w:r>
+      <w:r>
+        <w:rPr>
+          <w:rFonts w:cs="Arial"/>
+          <w:sz w:val="20"/>
+          <w:szCs w:val="20"/>
+        </w:rPr>
+        <w:t>months’</w:t>
+      </w:r>
+      <w:r>
+        <w:rPr>
+          <w:rFonts w:cs="Arial"/>
+          <w:sz w:val="20"/>
+          <w:szCs w:val="20"/>
+        </w:rPr>
+        <w:t xml:space="preserve"> work experience with LMI Ericsson as a software engineer intern. I</w:t>
+      </w:r>
+      <w:r>
+        <w:rPr>
+          <w:rFonts w:cs="Arial"/>
+          <w:sz w:val="20"/>
+          <w:szCs w:val="20"/>
+        </w:rPr>
+        <w:t xml:space="preserve"> also have a lot of </w:t>
+      </w:r>
+      <w:r>
+        <w:rPr>
+          <w:rFonts w:cs="Arial"/>
+          <w:sz w:val="20"/>
+          <w:szCs w:val="20"/>
+        </w:rPr>
+        <w:t>customer-facing experience</w:t>
+      </w:r>
+      <w:r>
+        <w:rPr>
+          <w:rFonts w:cs="Arial"/>
+          <w:sz w:val="20"/>
+          <w:szCs w:val="20"/>
+        </w:rPr>
+        <w:t>, problem solving</w:t>
       </w:r>
       <w:r>
         <w:rPr>
@@ -218,47 +363,65 @@
           <w:sz w:val="20"/>
           <w:szCs w:val="20"/>
         </w:rPr>
-        <w:t xml:space="preserve"> as well as 7 </w:t>
-      </w:r>
-      <w:r>
-        <w:rPr>
-          <w:rFonts w:cs="Arial"/>
-          <w:sz w:val="20"/>
-          <w:szCs w:val="20"/>
-        </w:rPr>
-        <w:t>months’</w:t>
-      </w:r>
-      <w:r>
-        <w:rPr>
-          <w:rFonts w:cs="Arial"/>
-          <w:sz w:val="20"/>
-          <w:szCs w:val="20"/>
-        </w:rPr>
-        <w:t xml:space="preserve"> work experience with LMI Ericsson as a software engineer intern. I</w:t>
-      </w:r>
-      <w:r>
-        <w:rPr>
-          <w:rFonts w:cs="Arial"/>
-          <w:sz w:val="20"/>
-          <w:szCs w:val="20"/>
-        </w:rPr>
-        <w:t xml:space="preserve"> also have customer-facing experience</w:t>
-      </w:r>
-      <w:r>
-        <w:rPr>
-          <w:rFonts w:cs="Arial"/>
-          <w:sz w:val="20"/>
-          <w:szCs w:val="20"/>
-        </w:rPr>
-        <w:t>, problem solving</w:t>
-      </w:r>
-      <w:r>
-        <w:rPr>
-          <w:rFonts w:cs="Arial"/>
-          <w:sz w:val="20"/>
-          <w:szCs w:val="20"/>
-        </w:rPr>
-        <w:t>,</w:t>
+        <w:t xml:space="preserve"> task management</w:t>
+      </w:r>
+      <w:r>
+        <w:rPr>
+          <w:rFonts w:cs="Arial"/>
+          <w:sz w:val="20"/>
+          <w:szCs w:val="20"/>
+        </w:rPr>
+        <w:t xml:space="preserve"> and gained valuable experience in a commercial setting during my </w:t>
+      </w:r>
+      <w:r>
+        <w:rPr>
+          <w:rFonts w:cs="Arial"/>
+          <w:sz w:val="20"/>
+          <w:szCs w:val="20"/>
+        </w:rPr>
+        <w:t>employment prior to commencing college</w:t>
+      </w:r>
+      <w:r>
+        <w:rPr>
+          <w:rFonts w:cs="Arial"/>
+          <w:sz w:val="20"/>
+          <w:szCs w:val="20"/>
+        </w:rPr>
+        <w:t xml:space="preserve"> with O’Doherty’s Audio and Video Productions</w:t>
+      </w:r>
+      <w:r>
+        <w:rPr>
+          <w:rFonts w:cs="Arial"/>
+          <w:sz w:val="20"/>
+          <w:szCs w:val="20"/>
+        </w:rPr>
+        <w:t xml:space="preserve">. I am looking for </w:t>
+      </w:r>
+      <w:r>
+        <w:rPr>
+          <w:rFonts w:cs="Arial"/>
+          <w:sz w:val="20"/>
+          <w:szCs w:val="20"/>
+        </w:rPr>
+        <w:t xml:space="preserve">a </w:t>
+      </w:r>
+      <w:r>
+        <w:rPr>
+          <w:rFonts w:cs="Arial"/>
+          <w:sz w:val="20"/>
+          <w:szCs w:val="20"/>
+          <w:lang w:val="en-GB"/>
+        </w:rPr>
+        <w:t xml:space="preserve">graduate or junior </w:t>
+      </w:r>
+      <w:r>
+        <w:rPr>
+          <w:rFonts w:cs="Arial"/>
+          <w:sz w:val="20"/>
+          <w:szCs w:val="20"/>
+          <w:lang w:val="en-GB"/>
+        </w:rPr>
+        <w:t>position</w:t>
       </w:r>
       <w:r>
         <w:rPr>
@@ -268,100 +431,6 @@
         </w:rPr>
         <w:t xml:space="preserve"> </w:t>
       </w:r>
-      <w:proofErr w:type="gramStart"/>
-      <w:r>
-        <w:rPr>
-          <w:rFonts w:cs="Arial"/>
-          <w:sz w:val="20"/>
-          <w:szCs w:val="20"/>
-        </w:rPr>
-        <w:t>task</w:t>
-      </w:r>
-      <w:proofErr w:type="gramEnd"/>
-      <w:r>
-        <w:rPr>
-          <w:rFonts w:cs="Arial"/>
-          <w:sz w:val="20"/>
-          <w:szCs w:val="20"/>
-        </w:rPr>
-        <w:t xml:space="preserve"> management</w:t>
-      </w:r>
-      <w:r>
-        <w:rPr>
-          <w:rFonts w:cs="Arial"/>
-          <w:sz w:val="20"/>
-          <w:szCs w:val="20"/>
-        </w:rPr>
-        <w:t xml:space="preserve"> and gained valuable experience in a commercial setting during my </w:t>
-      </w:r>
-      <w:r>
-        <w:rPr>
-          <w:rFonts w:cs="Arial"/>
-          <w:sz w:val="20"/>
-          <w:szCs w:val="20"/>
-        </w:rPr>
-        <w:t xml:space="preserve">7 years </w:t>
-      </w:r>
-      <w:bookmarkStart w:id="0" w:name="_GoBack"/>
-      <w:bookmarkEnd w:id="0"/>
-      <w:r>
-        <w:rPr>
-          <w:rFonts w:cs="Arial"/>
-          <w:sz w:val="20"/>
-          <w:szCs w:val="20"/>
-        </w:rPr>
-        <w:t>employment prior to commencing college</w:t>
-      </w:r>
-      <w:r>
-        <w:rPr>
-          <w:rFonts w:cs="Arial"/>
-          <w:sz w:val="20"/>
-          <w:szCs w:val="20"/>
-        </w:rPr>
-        <w:t xml:space="preserve"> with O’Doherty’s Audio and Video Productions</w:t>
-      </w:r>
-      <w:r>
-        <w:rPr>
-          <w:rFonts w:cs="Arial"/>
-          <w:sz w:val="20"/>
-          <w:szCs w:val="20"/>
-        </w:rPr>
-        <w:t xml:space="preserve">. I am looking for </w:t>
-      </w:r>
-      <w:r>
-        <w:rPr>
-          <w:rFonts w:cs="Arial"/>
-          <w:sz w:val="20"/>
-          <w:szCs w:val="20"/>
-        </w:rPr>
-        <w:t xml:space="preserve">a </w:t>
-      </w:r>
-      <w:r>
-        <w:rPr>
-          <w:rFonts w:cs="Arial"/>
-          <w:sz w:val="20"/>
-          <w:szCs w:val="20"/>
-          <w:lang w:val="en-GB"/>
-        </w:rPr>
-        <w:t>graduate or junior software development</w:t>
-      </w:r>
-      <w:r>
-        <w:rPr>
-          <w:rFonts w:cs="Arial"/>
-          <w:sz w:val="20"/>
-          <w:szCs w:val="20"/>
-          <w:lang w:val="en-GB"/>
-        </w:rPr>
-        <w:t xml:space="preserve"> position</w:t>
-      </w:r>
-      <w:r>
-        <w:rPr>
-          <w:rFonts w:cs="Arial"/>
-          <w:sz w:val="20"/>
-          <w:szCs w:val="20"/>
-        </w:rPr>
-        <w:t xml:space="preserve"> </w:t>
-      </w:r>
       <w:r>
         <w:rPr>
           <w:rFonts w:cs="Arial"/>
@@ -400,24 +469,37 @@
           <w:sz w:val="20"/>
           <w:szCs w:val="20"/>
         </w:rPr>
-        <w:t xml:space="preserve"> to enhance my skills and experience.</w:t>
+        <w:t xml:space="preserve"> to enhance my skills,</w:t>
+      </w:r>
+      <w:r>
+        <w:rPr>
+          <w:rFonts w:cs="Arial"/>
+          <w:sz w:val="20"/>
+          <w:szCs w:val="20"/>
+        </w:rPr>
+        <w:t xml:space="preserve"> experience</w:t>
+      </w:r>
+      <w:r>
+        <w:rPr>
+          <w:rFonts w:cs="Arial"/>
+          <w:sz w:val="20"/>
+          <w:szCs w:val="20"/>
+        </w:rPr>
+        <w:t xml:space="preserve"> and knowledge</w:t>
+      </w:r>
+      <w:r>
+        <w:rPr>
+          <w:rFonts w:cs="Arial"/>
+          <w:sz w:val="20"/>
+          <w:szCs w:val="20"/>
+        </w:rPr>
+        <w:t>.</w:t>
       </w:r>
     </w:p>
     <w:p>
       <w:pPr>
         <w:pStyle w:val="BodyTextIndent"/>
-        <w:rPr>
-          <w:rFonts w:ascii="Arial" w:hAnsi="Arial"/>
-          <w:color w:val="auto"/>
-          <w:sz w:val="20"/>
-          <w:szCs w:val="20"/>
-          <w:lang w:val="en-GB"/>
-        </w:rPr>
-      </w:pPr>
-    </w:p>
-    <w:p>
-      <w:pPr>
-        <w:pStyle w:val="BodyTextIndent"/>
+        <w:ind w:left="0"/>
         <w:rPr>
           <w:rFonts w:ascii="Arial" w:hAnsi="Arial"/>
           <w:color w:val="auto"/>
@@ -485,7 +567,27 @@
           <w:szCs w:val="20"/>
           <w:lang w:val="en-GB"/>
         </w:rPr>
-        <w:t>, C++ and C#</w:t>
+        <w:t>,</w:t>
+      </w:r>
+      <w:r>
+        <w:rPr>
+          <w:rFonts w:ascii="Arial" w:hAnsi="Arial" w:cs="Arial"/>
+          <w:color w:val="auto"/>
+          <w:sz w:val="20"/>
+          <w:szCs w:val="20"/>
+          <w:lang w:val="en-GB"/>
+        </w:rPr>
+        <w:t xml:space="preserve"> C#</w:t>
+      </w:r>
+      <w:r>
+        <w:rPr>
+          <w:rFonts w:ascii="Arial" w:hAnsi="Arial" w:cs="Arial"/>
+          <w:color w:val="auto"/>
+          <w:sz w:val="20"/>
+          <w:szCs w:val="20"/>
+          <w:lang w:val="en-GB"/>
+        </w:rPr>
+        <w:t xml:space="preserve"> and SQL and NoSQL databases</w:t>
       </w:r>
       <w:r>
         <w:rPr>
@@ -605,7 +707,47 @@
           <w:szCs w:val="20"/>
           <w:lang w:val="en-GB"/>
         </w:rPr>
-        <w:t xml:space="preserve">Capable of designing developing websites using </w:t>
+        <w:t>Capable of designing,</w:t>
+      </w:r>
+      <w:r>
+        <w:rPr>
+          <w:rFonts w:ascii="Arial" w:hAnsi="Arial" w:cs="Arial"/>
+          <w:color w:val="auto"/>
+          <w:sz w:val="20"/>
+          <w:szCs w:val="20"/>
+          <w:lang w:val="en-GB"/>
+        </w:rPr>
+        <w:t xml:space="preserve"> </w:t>
+      </w:r>
+      <w:r>
+        <w:rPr>
+          <w:rFonts w:ascii="Arial" w:hAnsi="Arial" w:cs="Arial"/>
+          <w:color w:val="auto"/>
+          <w:sz w:val="20"/>
+          <w:szCs w:val="20"/>
+          <w:lang w:val="en-GB"/>
+        </w:rPr>
+        <w:t>developing</w:t>
+      </w:r>
+      <w:r>
+        <w:rPr>
+          <w:rFonts w:ascii="Arial" w:hAnsi="Arial" w:cs="Arial"/>
+          <w:color w:val="auto"/>
+          <w:sz w:val="20"/>
+          <w:szCs w:val="20"/>
+          <w:lang w:val="en-GB"/>
+        </w:rPr>
+        <w:t xml:space="preserve"> and deploying</w:t>
+      </w:r>
+      <w:r>
+        <w:rPr>
+          <w:rFonts w:ascii="Arial" w:hAnsi="Arial" w:cs="Arial"/>
+          <w:color w:val="auto"/>
+          <w:sz w:val="20"/>
+          <w:szCs w:val="20"/>
+          <w:lang w:val="en-GB"/>
+        </w:rPr>
+        <w:t xml:space="preserve"> websites using </w:t>
       </w:r>
       <w:r>
         <w:rPr>
@@ -677,41 +819,62 @@
         </w:numPr>
         <w:rPr>
           <w:rFonts w:ascii="Arial" w:hAnsi="Arial" w:cs="Arial"/>
-          <w:color w:val="auto"/>
-          <w:sz w:val="20"/>
-          <w:szCs w:val="20"/>
-          <w:lang w:val="en-GB"/>
-        </w:rPr>
-      </w:pPr>
-      <w:r>
-        <w:rPr>
-          <w:rFonts w:ascii="Arial" w:hAnsi="Arial" w:cs="Arial"/>
-          <w:color w:val="auto"/>
-          <w:sz w:val="20"/>
-          <w:szCs w:val="20"/>
-          <w:lang w:val="en-GB"/>
-        </w:rPr>
-        <w:t>Competent user of Windows and Linux Operating Systems in system administration</w:t>
-      </w:r>
-      <w:r>
-        <w:rPr>
-          <w:rFonts w:ascii="Arial" w:hAnsi="Arial" w:cs="Arial"/>
-          <w:color w:val="auto"/>
-          <w:sz w:val="20"/>
-          <w:szCs w:val="20"/>
-          <w:lang w:val="en-GB"/>
-        </w:rPr>
-        <w:t xml:space="preserve"> and command line interfaces</w:t>
-      </w:r>
-      <w:r>
-        <w:rPr>
-          <w:rFonts w:ascii="Arial" w:hAnsi="Arial" w:cs="Arial"/>
-          <w:color w:val="auto"/>
-          <w:sz w:val="20"/>
-          <w:szCs w:val="20"/>
-          <w:lang w:val="en-GB"/>
-        </w:rPr>
-        <w:t>.</w:t>
+          <w:b/>
+          <w:color w:val="auto"/>
+          <w:sz w:val="20"/>
+          <w:szCs w:val="20"/>
+          <w:lang w:val="en-GB"/>
+        </w:rPr>
+      </w:pPr>
+      <w:r>
+        <w:rPr>
+          <w:rFonts w:ascii="Arial" w:hAnsi="Arial" w:cs="Arial"/>
+          <w:color w:val="auto"/>
+          <w:sz w:val="20"/>
+          <w:szCs w:val="20"/>
+          <w:lang w:val="en-GB"/>
+        </w:rPr>
+        <w:t xml:space="preserve">Design, </w:t>
+      </w:r>
+      <w:r>
+        <w:rPr>
+          <w:rFonts w:ascii="Arial" w:hAnsi="Arial" w:cs="Arial"/>
+          <w:color w:val="auto"/>
+          <w:sz w:val="20"/>
+          <w:szCs w:val="20"/>
+          <w:lang w:val="en-GB"/>
+        </w:rPr>
+        <w:t>developing</w:t>
+      </w:r>
+      <w:r>
+        <w:rPr>
+          <w:rFonts w:ascii="Arial" w:hAnsi="Arial" w:cs="Arial"/>
+          <w:color w:val="auto"/>
+          <w:sz w:val="20"/>
+          <w:szCs w:val="20"/>
+          <w:lang w:val="en-GB"/>
+        </w:rPr>
+        <w:t xml:space="preserve"> and testing</w:t>
+      </w:r>
+      <w:r>
+        <w:rPr>
+          <w:rFonts w:ascii="Arial" w:hAnsi="Arial" w:cs="Arial"/>
+          <w:color w:val="auto"/>
+          <w:sz w:val="20"/>
+          <w:szCs w:val="20"/>
+          <w:lang w:val="en-GB"/>
+        </w:rPr>
+        <w:t xml:space="preserve"> </w:t>
+      </w:r>
+      <w:r>
+        <w:rPr>
+          <w:rFonts w:ascii="Arial" w:hAnsi="Arial" w:cs="Arial"/>
+          <w:color w:val="auto"/>
+          <w:sz w:val="20"/>
+          <w:szCs w:val="20"/>
+          <w:lang w:val="en-GB"/>
+        </w:rPr>
+        <w:t>Android applications.</w:t>
       </w:r>
     </w:p>
     <w:p>
@@ -737,47 +900,27 @@
           <w:szCs w:val="20"/>
           <w:lang w:val="en-GB"/>
         </w:rPr>
-        <w:t>Design build and troubleshoot a network usin</w:t>
-      </w:r>
-      <w:r>
-        <w:rPr>
-          <w:rFonts w:ascii="Arial" w:hAnsi="Arial" w:cs="Arial"/>
-          <w:color w:val="auto"/>
-          <w:sz w:val="20"/>
-          <w:szCs w:val="20"/>
-          <w:lang w:val="en-GB"/>
-        </w:rPr>
-        <w:t>g routers</w:t>
-      </w:r>
-      <w:r>
-        <w:rPr>
-          <w:rFonts w:ascii="Arial" w:hAnsi="Arial" w:cs="Arial"/>
-          <w:color w:val="auto"/>
-          <w:sz w:val="20"/>
-          <w:szCs w:val="20"/>
-          <w:lang w:val="en-GB"/>
-        </w:rPr>
-        <w:t>, switches</w:t>
-      </w:r>
-      <w:r>
-        <w:rPr>
-          <w:rFonts w:ascii="Arial" w:hAnsi="Arial" w:cs="Arial"/>
-          <w:color w:val="auto"/>
-          <w:sz w:val="20"/>
-          <w:szCs w:val="20"/>
-          <w:lang w:val="en-GB"/>
-        </w:rPr>
-        <w:t xml:space="preserve"> and hubs.</w:t>
-      </w:r>
-      <w:r>
-        <w:rPr>
-          <w:rFonts w:ascii="Arial" w:hAnsi="Arial" w:cs="Arial"/>
-          <w:color w:val="auto"/>
-          <w:sz w:val="20"/>
-          <w:szCs w:val="20"/>
-          <w:lang w:val="en-GB"/>
-        </w:rPr>
-        <w:t xml:space="preserve"> </w:t>
+        <w:t>Competent user of Windows and Linux Operating Systems in system administration</w:t>
+      </w:r>
+      <w:r>
+        <w:rPr>
+          <w:rFonts w:ascii="Arial" w:hAnsi="Arial" w:cs="Arial"/>
+          <w:color w:val="auto"/>
+          <w:sz w:val="20"/>
+          <w:szCs w:val="20"/>
+          <w:lang w:val="en-GB"/>
+        </w:rPr>
+        <w:t xml:space="preserve"> and command line interfaces</w:t>
+      </w:r>
+      <w:r>
+        <w:rPr>
+          <w:rFonts w:ascii="Arial" w:hAnsi="Arial" w:cs="Arial"/>
+          <w:color w:val="auto"/>
+          <w:sz w:val="20"/>
+          <w:szCs w:val="20"/>
+          <w:lang w:val="en-GB"/>
+        </w:rPr>
+        <w:t>.</w:t>
       </w:r>
     </w:p>
     <w:p>
@@ -803,17 +946,47 @@
           <w:szCs w:val="20"/>
           <w:lang w:val="en-GB"/>
         </w:rPr>
-        <w:t>Configure a router using the Cisco IOS command set</w:t>
-      </w:r>
-      <w:r>
-        <w:rPr>
-          <w:rFonts w:ascii="Arial" w:hAnsi="Arial" w:cs="Arial"/>
-          <w:color w:val="auto"/>
-          <w:sz w:val="20"/>
-          <w:szCs w:val="20"/>
-          <w:lang w:val="en-GB"/>
-        </w:rPr>
-        <w:t>.</w:t>
+        <w:t>Design build and troubleshoot a network usin</w:t>
+      </w:r>
+      <w:r>
+        <w:rPr>
+          <w:rFonts w:ascii="Arial" w:hAnsi="Arial" w:cs="Arial"/>
+          <w:color w:val="auto"/>
+          <w:sz w:val="20"/>
+          <w:szCs w:val="20"/>
+          <w:lang w:val="en-GB"/>
+        </w:rPr>
+        <w:t>g routers</w:t>
+      </w:r>
+      <w:r>
+        <w:rPr>
+          <w:rFonts w:ascii="Arial" w:hAnsi="Arial" w:cs="Arial"/>
+          <w:color w:val="auto"/>
+          <w:sz w:val="20"/>
+          <w:szCs w:val="20"/>
+          <w:lang w:val="en-GB"/>
+        </w:rPr>
+        <w:t>, switches</w:t>
+      </w:r>
+      <w:r>
+        <w:rPr>
+          <w:rFonts w:ascii="Arial" w:hAnsi="Arial" w:cs="Arial"/>
+          <w:color w:val="auto"/>
+          <w:sz w:val="20"/>
+          <w:szCs w:val="20"/>
+          <w:lang w:val="en-GB"/>
+        </w:rPr>
+        <w:t xml:space="preserve"> and hubs.</w:t>
+      </w:r>
+      <w:r>
+        <w:rPr>
+          <w:rFonts w:ascii="Arial" w:hAnsi="Arial" w:cs="Arial"/>
+          <w:color w:val="auto"/>
+          <w:sz w:val="20"/>
+          <w:szCs w:val="20"/>
+          <w:lang w:val="en-GB"/>
+        </w:rPr>
+        <w:t xml:space="preserve"> </w:t>
       </w:r>
     </w:p>
     <w:p>
@@ -839,7 +1012,17 @@
           <w:szCs w:val="20"/>
           <w:lang w:val="en-GB"/>
         </w:rPr>
-        <w:t>Design programs using object orientated systems analysis and design.</w:t>
+        <w:t>Configure a router using the Cisco IOS command set</w:t>
+      </w:r>
+      <w:r>
+        <w:rPr>
+          <w:rFonts w:ascii="Arial" w:hAnsi="Arial" w:cs="Arial"/>
+          <w:color w:val="auto"/>
+          <w:sz w:val="20"/>
+          <w:szCs w:val="20"/>
+          <w:lang w:val="en-GB"/>
+        </w:rPr>
+        <w:t>.</w:t>
       </w:r>
     </w:p>
     <w:p>
@@ -865,6 +1048,32 @@
           <w:szCs w:val="20"/>
           <w:lang w:val="en-GB"/>
         </w:rPr>
+        <w:t>Design programs using object orientated systems analysis and design.</w:t>
+      </w:r>
+    </w:p>
+    <w:p>
+      <w:pPr>
+        <w:pStyle w:val="BodyTextIndent"/>
+        <w:numPr>
+          <w:ilvl w:val="0"/>
+          <w:numId w:val="1"/>
+        </w:numPr>
+        <w:rPr>
+          <w:rFonts w:ascii="Arial" w:hAnsi="Arial" w:cs="Arial"/>
+          <w:color w:val="auto"/>
+          <w:sz w:val="20"/>
+          <w:szCs w:val="20"/>
+          <w:lang w:val="en-GB"/>
+        </w:rPr>
+      </w:pPr>
+      <w:r>
+        <w:rPr>
+          <w:rFonts w:ascii="Arial" w:hAnsi="Arial" w:cs="Arial"/>
+          <w:color w:val="auto"/>
+          <w:sz w:val="20"/>
+          <w:szCs w:val="20"/>
+          <w:lang w:val="en-GB"/>
+        </w:rPr>
         <w:t>Software quality and testing techniques such as Black and White Box testing</w:t>
       </w:r>
       <w:r>
@@ -915,31 +1124,30 @@
           <w:lang w:val="en-GB"/>
         </w:rPr>
       </w:pPr>
+      <w:r>
+        <w:rPr>
+          <w:rFonts w:ascii="Arial" w:hAnsi="Arial" w:cs="Arial"/>
+          <w:b/>
+          <w:color w:val="auto"/>
+          <w:sz w:val="20"/>
+          <w:szCs w:val="20"/>
+          <w:lang w:val="en-GB"/>
+        </w:rPr>
+        <w:t>EDUCATION &amp; QUALIFICATIONS</w:t>
+      </w:r>
     </w:p>
     <w:p>
       <w:pPr>
         <w:pStyle w:val="BodyTextIndent"/>
         <w:ind w:left="0"/>
         <w:rPr>
-          <w:rFonts w:ascii="Arial" w:hAnsi="Arial" w:cs="Arial"/>
-          <w:b/>
-          <w:color w:val="auto"/>
-          <w:sz w:val="20"/>
-          <w:szCs w:val="20"/>
-          <w:lang w:val="en-GB"/>
-        </w:rPr>
-      </w:pPr>
-      <w:r>
-        <w:rPr>
-          <w:rFonts w:ascii="Arial" w:hAnsi="Arial" w:cs="Arial"/>
-          <w:b/>
-          <w:color w:val="auto"/>
-          <w:sz w:val="20"/>
-          <w:szCs w:val="20"/>
-          <w:lang w:val="en-GB"/>
-        </w:rPr>
-        <w:t>EDUCATION &amp; QUALIFICATIONS</w:t>
-      </w:r>
+          <w:rFonts w:ascii="Arial" w:hAnsi="Arial"/>
+          <w:color w:val="auto"/>
+          <w:sz w:val="20"/>
+          <w:szCs w:val="20"/>
+          <w:lang w:val="en-GB"/>
+        </w:rPr>
+      </w:pPr>
     </w:p>
     <w:p>
       <w:pPr>
@@ -947,19 +1155,6 @@
         <w:ind w:left="0"/>
         <w:rPr>
           <w:rFonts w:ascii="Arial" w:hAnsi="Arial"/>
-          <w:color w:val="auto"/>
-          <w:sz w:val="20"/>
-          <w:szCs w:val="20"/>
-          <w:lang w:val="en-GB"/>
-        </w:rPr>
-      </w:pPr>
-    </w:p>
-    <w:p>
-      <w:pPr>
-        <w:pStyle w:val="BodyTextIndent"/>
-        <w:ind w:left="0"/>
-        <w:rPr>
-          <w:rFonts w:ascii="Arial" w:hAnsi="Arial"/>
           <w:b/>
           <w:color w:val="auto"/>
           <w:sz w:val="20"/>
@@ -1606,6 +1801,14 @@
         </w:rPr>
         <w:t>)</w:t>
       </w:r>
+      <w:r>
+        <w:rPr>
+          <w:b/>
+          <w:sz w:val="20"/>
+          <w:szCs w:val="20"/>
+        </w:rPr>
+        <w:t>;</w:t>
+      </w:r>
     </w:p>
     <w:p>
       <w:pPr>
@@ -2183,6 +2386,14 @@
         </w:rPr>
         <w:t>)</w:t>
       </w:r>
+      <w:r>
+        <w:rPr>
+          <w:b/>
+          <w:sz w:val="20"/>
+          <w:szCs w:val="20"/>
+        </w:rPr>
+        <w:t>;</w:t>
+      </w:r>
     </w:p>
     <w:p>
       <w:pPr>
@@ -2666,13 +2877,23 @@
         <w:pStyle w:val="BodyTextIndent"/>
         <w:ind w:left="720"/>
         <w:rPr>
+          <w:rFonts w:ascii="Arial" w:hAnsi="Arial" w:cs="Arial"/>
+          <w:color w:val="auto"/>
+          <w:sz w:val="20"/>
+          <w:szCs w:val="20"/>
+        </w:rPr>
+      </w:pPr>
+      <w:r>
+        <w:rPr>
           <w:rFonts w:ascii="Arial" w:hAnsi="Arial"/>
-          <w:color w:val="auto"/>
-          <w:sz w:val="20"/>
-          <w:szCs w:val="20"/>
-          <w:lang w:val="en-GB"/>
-        </w:rPr>
-      </w:pPr>
+          <w:b/>
+          <w:color w:val="auto"/>
+          <w:sz w:val="20"/>
+          <w:szCs w:val="20"/>
+          <w:lang w:val="en-GB"/>
+        </w:rPr>
+        <w:t>4</w:t>
+      </w:r>
       <w:r>
         <w:rPr>
           <w:rFonts w:ascii="Arial" w:hAnsi="Arial"/>
@@ -2680,9 +2901,10 @@
           <w:color w:val="auto"/>
           <w:sz w:val="20"/>
           <w:szCs w:val="20"/>
-          <w:lang w:val="en-GB"/>
-        </w:rPr>
-        <w:t>4</w:t>
+          <w:vertAlign w:val="superscript"/>
+          <w:lang w:val="en-GB"/>
+        </w:rPr>
+        <w:t>th</w:t>
       </w:r>
       <w:r>
         <w:rPr>
@@ -2691,288 +2913,287 @@
           <w:color w:val="auto"/>
           <w:sz w:val="20"/>
           <w:szCs w:val="20"/>
+          <w:lang w:val="en-GB"/>
+        </w:rPr>
+        <w:t xml:space="preserve"> </w:t>
+      </w:r>
+      <w:r>
+        <w:rPr>
+          <w:rFonts w:ascii="Arial" w:hAnsi="Arial"/>
+          <w:b/>
+          <w:color w:val="auto"/>
+          <w:sz w:val="20"/>
+          <w:szCs w:val="20"/>
+          <w:lang w:val="en-GB"/>
+        </w:rPr>
+        <w:t>Year Modules studied</w:t>
+      </w:r>
+      <w:r>
+        <w:rPr>
+          <w:color w:val="auto"/>
+          <w:sz w:val="20"/>
+          <w:szCs w:val="20"/>
+        </w:rPr>
+        <w:t xml:space="preserve">, </w:t>
+      </w:r>
+      <w:r>
+        <w:rPr>
+          <w:rFonts w:ascii="Arial" w:hAnsi="Arial" w:cs="Arial"/>
+          <w:color w:val="auto"/>
+          <w:sz w:val="20"/>
+          <w:szCs w:val="20"/>
+        </w:rPr>
+        <w:t>Enterprise Performance Architecture</w:t>
+      </w:r>
+      <w:r>
+        <w:rPr>
+          <w:rFonts w:ascii="Arial" w:hAnsi="Arial" w:cs="Arial"/>
+          <w:color w:val="auto"/>
+          <w:sz w:val="20"/>
+          <w:szCs w:val="20"/>
+        </w:rPr>
+        <w:t xml:space="preserve"> </w:t>
+      </w:r>
+      <w:r>
+        <w:rPr>
+          <w:rFonts w:ascii="Arial" w:hAnsi="Arial" w:cs="Arial"/>
+          <w:color w:val="auto"/>
+          <w:sz w:val="20"/>
+          <w:szCs w:val="20"/>
+        </w:rPr>
+        <w:t>(</w:t>
+      </w:r>
+      <w:r>
+        <w:rPr>
+          <w:rFonts w:ascii="Arial" w:hAnsi="Arial" w:cs="Arial"/>
+          <w:b/>
+          <w:color w:val="auto"/>
+          <w:sz w:val="20"/>
+          <w:szCs w:val="20"/>
+        </w:rPr>
+        <w:t>B+</w:t>
+      </w:r>
+      <w:r>
+        <w:rPr>
+          <w:rFonts w:ascii="Arial" w:hAnsi="Arial" w:cs="Arial"/>
+          <w:color w:val="auto"/>
+          <w:sz w:val="20"/>
+          <w:szCs w:val="20"/>
+        </w:rPr>
+        <w:t>);</w:t>
+      </w:r>
+      <w:r>
+        <w:rPr>
+          <w:rFonts w:ascii="Arial" w:hAnsi="Arial" w:cs="Arial"/>
+          <w:color w:val="auto"/>
+          <w:sz w:val="20"/>
+          <w:szCs w:val="20"/>
+        </w:rPr>
+        <w:t xml:space="preserve"> Enterprise Application Development 1</w:t>
+      </w:r>
+      <w:r>
+        <w:rPr>
+          <w:rFonts w:ascii="Arial" w:hAnsi="Arial" w:cs="Arial"/>
+          <w:color w:val="auto"/>
+          <w:sz w:val="20"/>
+          <w:szCs w:val="20"/>
+        </w:rPr>
+        <w:t xml:space="preserve"> </w:t>
+      </w:r>
+      <w:r>
+        <w:rPr>
+          <w:rFonts w:ascii="Arial" w:hAnsi="Arial" w:cs="Arial"/>
+          <w:color w:val="auto"/>
+          <w:sz w:val="20"/>
+          <w:szCs w:val="20"/>
+        </w:rPr>
+        <w:t>(</w:t>
+      </w:r>
+      <w:r>
+        <w:rPr>
+          <w:rFonts w:ascii="Arial" w:hAnsi="Arial" w:cs="Arial"/>
+          <w:b/>
+          <w:color w:val="auto"/>
+          <w:sz w:val="20"/>
+          <w:szCs w:val="20"/>
+        </w:rPr>
+        <w:t>B-</w:t>
+      </w:r>
+      <w:r>
+        <w:rPr>
+          <w:rFonts w:ascii="Arial" w:hAnsi="Arial" w:cs="Arial"/>
+          <w:color w:val="auto"/>
+          <w:sz w:val="20"/>
+          <w:szCs w:val="20"/>
+        </w:rPr>
+        <w:t>);</w:t>
+      </w:r>
+      <w:r>
+        <w:rPr>
+          <w:rFonts w:ascii="Arial" w:hAnsi="Arial" w:cs="Arial"/>
+          <w:color w:val="auto"/>
+          <w:sz w:val="20"/>
+          <w:szCs w:val="20"/>
+        </w:rPr>
+        <w:t xml:space="preserve"> Information Management</w:t>
+      </w:r>
+      <w:r>
+        <w:rPr>
+          <w:rFonts w:ascii="Arial" w:hAnsi="Arial" w:cs="Arial"/>
+          <w:color w:val="auto"/>
+          <w:sz w:val="20"/>
+          <w:szCs w:val="20"/>
+        </w:rPr>
+        <w:t xml:space="preserve"> </w:t>
+      </w:r>
+      <w:r>
+        <w:rPr>
+          <w:rFonts w:ascii="Arial" w:hAnsi="Arial" w:cs="Arial"/>
+          <w:color w:val="auto"/>
+          <w:sz w:val="20"/>
+          <w:szCs w:val="20"/>
+        </w:rPr>
+        <w:t>(</w:t>
+      </w:r>
+      <w:r>
+        <w:rPr>
+          <w:rFonts w:ascii="Arial" w:hAnsi="Arial" w:cs="Arial"/>
+          <w:b/>
+          <w:color w:val="auto"/>
+          <w:sz w:val="20"/>
+          <w:szCs w:val="20"/>
+        </w:rPr>
+        <w:t>B+</w:t>
+      </w:r>
+      <w:r>
+        <w:rPr>
+          <w:rFonts w:ascii="Arial" w:hAnsi="Arial" w:cs="Arial"/>
+          <w:color w:val="auto"/>
+          <w:sz w:val="20"/>
+          <w:szCs w:val="20"/>
+        </w:rPr>
+        <w:t>);</w:t>
+      </w:r>
+      <w:r>
+        <w:rPr>
+          <w:rFonts w:ascii="Arial" w:hAnsi="Arial" w:cs="Arial"/>
+          <w:color w:val="auto"/>
+          <w:sz w:val="20"/>
+          <w:szCs w:val="20"/>
+        </w:rPr>
+        <w:t xml:space="preserve"> Interactive Media Design</w:t>
+      </w:r>
+      <w:r>
+        <w:rPr>
+          <w:rFonts w:ascii="Arial" w:hAnsi="Arial" w:cs="Arial"/>
+          <w:color w:val="auto"/>
+          <w:sz w:val="20"/>
+          <w:szCs w:val="20"/>
+        </w:rPr>
+        <w:t xml:space="preserve"> </w:t>
+      </w:r>
+      <w:r>
+        <w:rPr>
+          <w:rFonts w:ascii="Arial" w:hAnsi="Arial" w:cs="Arial"/>
+          <w:color w:val="auto"/>
+          <w:sz w:val="20"/>
+          <w:szCs w:val="20"/>
+        </w:rPr>
+        <w:t>(</w:t>
+      </w:r>
+      <w:r>
+        <w:rPr>
+          <w:rFonts w:ascii="Arial" w:hAnsi="Arial" w:cs="Arial"/>
+          <w:b/>
+          <w:color w:val="auto"/>
+          <w:sz w:val="20"/>
+          <w:szCs w:val="20"/>
+        </w:rPr>
+        <w:t>B+</w:t>
+      </w:r>
+      <w:r>
+        <w:rPr>
+          <w:rFonts w:ascii="Arial" w:hAnsi="Arial" w:cs="Arial"/>
+          <w:color w:val="auto"/>
+          <w:sz w:val="20"/>
+          <w:szCs w:val="20"/>
+        </w:rPr>
+        <w:t>);</w:t>
+      </w:r>
+      <w:r>
+        <w:rPr>
+          <w:rFonts w:ascii="Arial" w:hAnsi="Arial" w:cs="Arial"/>
+          <w:color w:val="auto"/>
+          <w:sz w:val="20"/>
+          <w:szCs w:val="20"/>
+        </w:rPr>
+        <w:t xml:space="preserve"> Social Media Analysis and Information Integration</w:t>
+      </w:r>
+      <w:r>
+        <w:rPr>
+          <w:rFonts w:ascii="Arial" w:hAnsi="Arial" w:cs="Arial"/>
+          <w:color w:val="auto"/>
+          <w:sz w:val="20"/>
+          <w:szCs w:val="20"/>
+        </w:rPr>
+        <w:t xml:space="preserve"> </w:t>
+      </w:r>
+      <w:r>
+        <w:rPr>
+          <w:rFonts w:ascii="Arial" w:hAnsi="Arial" w:cs="Arial"/>
+          <w:color w:val="auto"/>
+          <w:sz w:val="20"/>
+          <w:szCs w:val="20"/>
+        </w:rPr>
+        <w:t>(</w:t>
+      </w:r>
+      <w:r>
+        <w:rPr>
+          <w:rFonts w:ascii="Arial" w:hAnsi="Arial" w:cs="Arial"/>
+          <w:b/>
+          <w:color w:val="auto"/>
+          <w:sz w:val="20"/>
+          <w:szCs w:val="20"/>
+        </w:rPr>
+        <w:t>B+</w:t>
+      </w:r>
+      <w:r>
+        <w:rPr>
+          <w:rFonts w:ascii="Arial" w:hAnsi="Arial" w:cs="Arial"/>
+          <w:color w:val="auto"/>
+          <w:sz w:val="20"/>
+          <w:szCs w:val="20"/>
+        </w:rPr>
+        <w:t>);</w:t>
+      </w:r>
+      <w:r>
+        <w:rPr>
+          <w:rFonts w:ascii="Arial" w:hAnsi="Arial" w:cs="Arial"/>
+          <w:color w:val="auto"/>
+          <w:sz w:val="20"/>
+          <w:szCs w:val="20"/>
+        </w:rPr>
+        <w:t xml:space="preserve"> Enterprise Application Development 2 (Due June ’17); Enterprise Database Technologies (Due June ’17); Computational Theory (Due June ’17; Algorithms and Computations (Due June ’17); 4</w:t>
+      </w:r>
+      <w:r>
+        <w:rPr>
+          <w:rFonts w:ascii="Arial" w:hAnsi="Arial" w:cs="Arial"/>
+          <w:color w:val="auto"/>
+          <w:sz w:val="20"/>
+          <w:szCs w:val="20"/>
           <w:vertAlign w:val="superscript"/>
-          <w:lang w:val="en-GB"/>
         </w:rPr>
         <w:t>th</w:t>
       </w:r>
       <w:r>
         <w:rPr>
-          <w:rFonts w:ascii="Arial" w:hAnsi="Arial"/>
-          <w:b/>
-          <w:color w:val="auto"/>
-          <w:sz w:val="20"/>
-          <w:szCs w:val="20"/>
-          <w:lang w:val="en-GB"/>
-        </w:rPr>
-        <w:t xml:space="preserve"> </w:t>
-      </w:r>
-      <w:r>
-        <w:rPr>
-          <w:rFonts w:ascii="Arial" w:hAnsi="Arial"/>
-          <w:b/>
-          <w:color w:val="auto"/>
-          <w:sz w:val="20"/>
-          <w:szCs w:val="20"/>
-          <w:lang w:val="en-GB"/>
-        </w:rPr>
-        <w:t>Year Modules studied</w:t>
-      </w:r>
-      <w:r>
-        <w:rPr>
-          <w:color w:val="auto"/>
-          <w:sz w:val="20"/>
-          <w:szCs w:val="20"/>
-        </w:rPr>
-        <w:t xml:space="preserve">, </w:t>
-      </w:r>
-      <w:r>
-        <w:rPr>
-          <w:rFonts w:ascii="Arial" w:hAnsi="Arial" w:cs="Arial"/>
-          <w:color w:val="auto"/>
-          <w:sz w:val="20"/>
-          <w:szCs w:val="20"/>
-        </w:rPr>
-        <w:t>Enterprise Application Architecture</w:t>
-      </w:r>
-      <w:r>
-        <w:rPr>
-          <w:rFonts w:ascii="Arial" w:hAnsi="Arial" w:cs="Arial"/>
-          <w:color w:val="auto"/>
-          <w:sz w:val="20"/>
-          <w:szCs w:val="20"/>
-        </w:rPr>
-        <w:t xml:space="preserve"> </w:t>
-      </w:r>
-      <w:r>
-        <w:rPr>
-          <w:rFonts w:ascii="Arial" w:hAnsi="Arial" w:cs="Arial"/>
-          <w:color w:val="auto"/>
-          <w:sz w:val="20"/>
-          <w:szCs w:val="20"/>
-        </w:rPr>
-        <w:t>(</w:t>
-      </w:r>
-      <w:r>
-        <w:rPr>
-          <w:rFonts w:ascii="Arial" w:hAnsi="Arial" w:cs="Arial"/>
-          <w:color w:val="auto"/>
-          <w:sz w:val="20"/>
-          <w:szCs w:val="20"/>
-        </w:rPr>
-        <w:t>Due Feb ‘17</w:t>
-      </w:r>
-      <w:r>
-        <w:rPr>
-          <w:rFonts w:ascii="Arial" w:hAnsi="Arial" w:cs="Arial"/>
-          <w:color w:val="auto"/>
-          <w:sz w:val="20"/>
-          <w:szCs w:val="20"/>
-        </w:rPr>
-        <w:t>);</w:t>
-      </w:r>
-      <w:r>
-        <w:rPr>
-          <w:rFonts w:ascii="Arial" w:hAnsi="Arial" w:cs="Arial"/>
-          <w:color w:val="auto"/>
-          <w:sz w:val="20"/>
-          <w:szCs w:val="20"/>
-        </w:rPr>
-        <w:t xml:space="preserve"> Enterprise Application Development 1</w:t>
-      </w:r>
-      <w:r>
-        <w:rPr>
-          <w:rFonts w:ascii="Arial" w:hAnsi="Arial" w:cs="Arial"/>
-          <w:color w:val="auto"/>
-          <w:sz w:val="20"/>
-          <w:szCs w:val="20"/>
-        </w:rPr>
-        <w:t xml:space="preserve"> </w:t>
-      </w:r>
-      <w:r>
-        <w:rPr>
-          <w:rFonts w:ascii="Arial" w:hAnsi="Arial" w:cs="Arial"/>
-          <w:color w:val="auto"/>
-          <w:sz w:val="20"/>
-          <w:szCs w:val="20"/>
-        </w:rPr>
-        <w:t>(</w:t>
-      </w:r>
-      <w:r>
-        <w:rPr>
-          <w:rFonts w:ascii="Arial" w:hAnsi="Arial" w:cs="Arial"/>
-          <w:color w:val="auto"/>
-          <w:sz w:val="20"/>
-          <w:szCs w:val="20"/>
-        </w:rPr>
-        <w:t>Due Feb ‘17</w:t>
-      </w:r>
-      <w:r>
-        <w:rPr>
-          <w:rFonts w:ascii="Arial" w:hAnsi="Arial" w:cs="Arial"/>
-          <w:color w:val="auto"/>
-          <w:sz w:val="20"/>
-          <w:szCs w:val="20"/>
-        </w:rPr>
-        <w:t>);</w:t>
-      </w:r>
-      <w:r>
-        <w:rPr>
-          <w:rFonts w:ascii="Arial" w:hAnsi="Arial" w:cs="Arial"/>
-          <w:color w:val="auto"/>
-          <w:sz w:val="20"/>
-          <w:szCs w:val="20"/>
-        </w:rPr>
-        <w:t xml:space="preserve"> Information Management</w:t>
-      </w:r>
-      <w:r>
-        <w:rPr>
-          <w:rFonts w:ascii="Arial" w:hAnsi="Arial" w:cs="Arial"/>
-          <w:color w:val="auto"/>
-          <w:sz w:val="20"/>
-          <w:szCs w:val="20"/>
-        </w:rPr>
-        <w:t xml:space="preserve"> </w:t>
-      </w:r>
-      <w:r>
-        <w:rPr>
-          <w:rFonts w:ascii="Arial" w:hAnsi="Arial" w:cs="Arial"/>
-          <w:color w:val="auto"/>
-          <w:sz w:val="20"/>
-          <w:szCs w:val="20"/>
-        </w:rPr>
-        <w:t>(</w:t>
-      </w:r>
-      <w:r>
-        <w:rPr>
-          <w:rFonts w:ascii="Arial" w:hAnsi="Arial" w:cs="Arial"/>
-          <w:color w:val="auto"/>
-          <w:sz w:val="20"/>
-          <w:szCs w:val="20"/>
-        </w:rPr>
-        <w:t>Due Feb ‘17</w:t>
-      </w:r>
-      <w:r>
-        <w:rPr>
-          <w:rFonts w:ascii="Arial" w:hAnsi="Arial" w:cs="Arial"/>
-          <w:color w:val="auto"/>
-          <w:sz w:val="20"/>
-          <w:szCs w:val="20"/>
-        </w:rPr>
-        <w:t>);</w:t>
-      </w:r>
-      <w:r>
-        <w:rPr>
-          <w:rFonts w:ascii="Arial" w:hAnsi="Arial" w:cs="Arial"/>
-          <w:color w:val="auto"/>
-          <w:sz w:val="20"/>
-          <w:szCs w:val="20"/>
-        </w:rPr>
-        <w:t xml:space="preserve"> </w:t>
-      </w:r>
-      <w:r>
-        <w:rPr>
-          <w:rFonts w:ascii="Arial" w:hAnsi="Arial" w:cs="Arial"/>
-          <w:color w:val="auto"/>
-          <w:sz w:val="20"/>
-          <w:szCs w:val="20"/>
-        </w:rPr>
-        <w:t>Interactive Media Design</w:t>
-      </w:r>
-      <w:r>
-        <w:rPr>
-          <w:rFonts w:ascii="Arial" w:hAnsi="Arial" w:cs="Arial"/>
-          <w:color w:val="auto"/>
-          <w:sz w:val="20"/>
-          <w:szCs w:val="20"/>
-        </w:rPr>
-        <w:t xml:space="preserve"> </w:t>
-      </w:r>
-      <w:r>
-        <w:rPr>
-          <w:rFonts w:ascii="Arial" w:hAnsi="Arial" w:cs="Arial"/>
-          <w:color w:val="auto"/>
-          <w:sz w:val="20"/>
-          <w:szCs w:val="20"/>
-        </w:rPr>
-        <w:t>(</w:t>
-      </w:r>
-      <w:r>
-        <w:rPr>
-          <w:rFonts w:ascii="Arial" w:hAnsi="Arial" w:cs="Arial"/>
-          <w:color w:val="auto"/>
-          <w:sz w:val="20"/>
-          <w:szCs w:val="20"/>
-        </w:rPr>
-        <w:t>Due Feb ‘17</w:t>
-      </w:r>
-      <w:r>
-        <w:rPr>
-          <w:rFonts w:ascii="Arial" w:hAnsi="Arial" w:cs="Arial"/>
-          <w:color w:val="auto"/>
-          <w:sz w:val="20"/>
-          <w:szCs w:val="20"/>
-        </w:rPr>
-        <w:t>);</w:t>
-      </w:r>
-      <w:r>
-        <w:rPr>
-          <w:rFonts w:ascii="Arial" w:hAnsi="Arial" w:cs="Arial"/>
-          <w:color w:val="auto"/>
-          <w:sz w:val="20"/>
-          <w:szCs w:val="20"/>
-        </w:rPr>
-        <w:t xml:space="preserve"> Social Media Analysis and Information Integration</w:t>
-      </w:r>
-      <w:r>
-        <w:rPr>
-          <w:rFonts w:ascii="Arial" w:hAnsi="Arial" w:cs="Arial"/>
-          <w:color w:val="auto"/>
-          <w:sz w:val="20"/>
-          <w:szCs w:val="20"/>
-        </w:rPr>
-        <w:t xml:space="preserve"> </w:t>
-      </w:r>
-      <w:r>
-        <w:rPr>
-          <w:rFonts w:ascii="Arial" w:hAnsi="Arial" w:cs="Arial"/>
-          <w:color w:val="auto"/>
-          <w:sz w:val="20"/>
-          <w:szCs w:val="20"/>
-        </w:rPr>
-        <w:t>(</w:t>
-      </w:r>
-      <w:r>
-        <w:rPr>
-          <w:rFonts w:ascii="Arial" w:hAnsi="Arial" w:cs="Arial"/>
-          <w:color w:val="auto"/>
-          <w:sz w:val="20"/>
-          <w:szCs w:val="20"/>
-        </w:rPr>
-        <w:t>Due Feb ‘17</w:t>
-      </w:r>
-      <w:r>
-        <w:rPr>
-          <w:rFonts w:ascii="Arial" w:hAnsi="Arial" w:cs="Arial"/>
-          <w:color w:val="auto"/>
-          <w:sz w:val="20"/>
-          <w:szCs w:val="20"/>
-        </w:rPr>
-        <w:t>);</w:t>
-      </w:r>
-    </w:p>
-    <w:p>
-      <w:pPr>
-        <w:pStyle w:val="BodyTextIndent"/>
-        <w:ind w:left="0"/>
-        <w:rPr>
-          <w:rFonts w:ascii="Arial" w:hAnsi="Arial"/>
-          <w:color w:val="auto"/>
-          <w:sz w:val="20"/>
-          <w:szCs w:val="20"/>
-          <w:lang w:val="en-GB"/>
-        </w:rPr>
-      </w:pPr>
+          <w:rFonts w:ascii="Arial" w:hAnsi="Arial" w:cs="Arial"/>
+          <w:color w:val="auto"/>
+          <w:sz w:val="20"/>
+          <w:szCs w:val="20"/>
+        </w:rPr>
+        <w:t xml:space="preserve"> Year Project (Due June ’17);</w:t>
+      </w:r>
     </w:p>
     <w:p>
       <w:pPr>
@@ -3660,6 +3881,15 @@
         </w:rPr>
         <w:t xml:space="preserve"> Year Project – Android Fuel Logger Application</w:t>
       </w:r>
+      <w:r>
+        <w:rPr>
+          <w:rFonts w:cs="Arial"/>
+          <w:b/>
+          <w:sz w:val="20"/>
+          <w:szCs w:val="20"/>
+        </w:rPr>
+        <w:t xml:space="preserve"> (Ongoing)</w:t>
+      </w:r>
     </w:p>
     <w:p>
       <w:pPr>
@@ -3709,7 +3939,31 @@
           <w:sz w:val="20"/>
           <w:szCs w:val="20"/>
         </w:rPr>
-        <w:t xml:space="preserve"> built using Java, XML and SQLite</w:t>
+        <w:t xml:space="preserve"> built using Java, XML</w:t>
+      </w:r>
+      <w:r>
+        <w:rPr>
+          <w:rFonts w:cs="Arial"/>
+          <w:sz w:val="20"/>
+          <w:szCs w:val="20"/>
+        </w:rPr>
+        <w:t>, NoSQL</w:t>
+      </w:r>
+      <w:r>
+        <w:rPr>
+          <w:rFonts w:cs="Arial"/>
+          <w:sz w:val="20"/>
+          <w:szCs w:val="20"/>
+        </w:rPr>
+        <w:t xml:space="preserve"> and </w:t>
+      </w:r>
+      <w:r>
+        <w:rPr>
+          <w:rFonts w:cs="Arial"/>
+          <w:sz w:val="20"/>
+          <w:szCs w:val="20"/>
+        </w:rPr>
+        <w:t>JavaScript,</w:t>
       </w:r>
       <w:r>
         <w:rPr>
@@ -3760,7 +4014,7 @@
           <w:szCs w:val="20"/>
           <w:lang w:val="en-IE"/>
         </w:rPr>
-        <w:t>stored locally and auto sync</w:t>
+        <w:t>stored in a real time cloud database allowing easy data retrieval upon login</w:t>
       </w:r>
       <w:r>
         <w:rPr>
@@ -3769,7 +4023,7 @@
           <w:szCs w:val="20"/>
           <w:lang w:val="en-IE"/>
         </w:rPr>
-        <w:t>s</w:t>
+        <w:t xml:space="preserve"> authorisation</w:t>
       </w:r>
       <w:r>
         <w:rPr>
@@ -3778,7 +4032,61 @@
           <w:szCs w:val="20"/>
           <w:lang w:val="en-IE"/>
         </w:rPr>
-        <w:t xml:space="preserve"> a back up to cloud (Dropbox, Google Drive) in the event that data recovery is necessary. Service station location and name is auto retrieved using </w:t>
+        <w:t>.</w:t>
+      </w:r>
+      <w:r>
+        <w:rPr>
+          <w:rFonts w:cs="Arial"/>
+          <w:sz w:val="20"/>
+          <w:szCs w:val="20"/>
+          <w:lang w:val="en-IE"/>
+        </w:rPr>
+        <w:t xml:space="preserve"> Car data is auto retrieved from a web API upon the entry of a valid car reg</w:t>
+      </w:r>
+      <w:r>
+        <w:rPr>
+          <w:rFonts w:cs="Arial"/>
+          <w:sz w:val="20"/>
+          <w:szCs w:val="20"/>
+          <w:lang w:val="en-IE"/>
+        </w:rPr>
+        <w:t>istration</w:t>
+      </w:r>
+      <w:r>
+        <w:rPr>
+          <w:rFonts w:cs="Arial"/>
+          <w:sz w:val="20"/>
+          <w:szCs w:val="20"/>
+          <w:lang w:val="en-IE"/>
+        </w:rPr>
+        <w:t xml:space="preserve"> and other inputs allow for camera or voice inputs.</w:t>
+      </w:r>
+      <w:r>
+        <w:rPr>
+          <w:rFonts w:cs="Arial"/>
+          <w:sz w:val="20"/>
+          <w:szCs w:val="20"/>
+          <w:lang w:val="en-IE"/>
+        </w:rPr>
+        <w:t xml:space="preserve"> Service station location and name </w:t>
+      </w:r>
+      <w:r>
+        <w:rPr>
+          <w:rFonts w:cs="Arial"/>
+          <w:sz w:val="20"/>
+          <w:szCs w:val="20"/>
+          <w:lang w:val="en-IE"/>
+        </w:rPr>
+        <w:t>are</w:t>
+      </w:r>
+      <w:r>
+        <w:rPr>
+          <w:rFonts w:cs="Arial"/>
+          <w:sz w:val="20"/>
+          <w:szCs w:val="20"/>
+          <w:lang w:val="en-IE"/>
+        </w:rPr>
+        <w:t xml:space="preserve"> auto retrieved using </w:t>
       </w:r>
       <w:r>
         <w:rPr>
@@ -3854,6 +4162,15 @@
           <w:lang w:val="en-IE"/>
         </w:rPr>
         <w:t>ultiple vehicles can be added to the application</w:t>
+      </w:r>
+      <w:r>
+        <w:rPr>
+          <w:rFonts w:cs="Arial"/>
+          <w:sz w:val="20"/>
+          <w:szCs w:val="20"/>
+          <w:lang w:val="en-IE"/>
+        </w:rPr>
+        <w:t xml:space="preserve"> (maximum of 2 before payment required)</w:t>
       </w:r>
       <w:r>
         <w:rPr>
@@ -4052,21 +4369,40 @@
           <w:sz w:val="20"/>
           <w:szCs w:val="20"/>
         </w:rPr>
-        <w:t>Implementation of many Google API’s</w:t>
-      </w:r>
-    </w:p>
-    <w:p>
-      <w:pPr>
+        <w:t>Implementation of many different</w:t>
+      </w:r>
+      <w:r>
+        <w:rPr>
+          <w:rFonts w:cs="Arial"/>
+          <w:sz w:val="20"/>
+          <w:szCs w:val="20"/>
+        </w:rPr>
+        <w:t xml:space="preserve"> API’s</w:t>
+      </w:r>
+    </w:p>
+    <w:p>
+      <w:pPr>
+        <w:numPr>
+          <w:ilvl w:val="0"/>
+          <w:numId w:val="2"/>
+        </w:numPr>
         <w:autoSpaceDE w:val="0"/>
         <w:autoSpaceDN w:val="0"/>
         <w:adjustRightInd w:val="0"/>
         <w:rPr>
           <w:rFonts w:cs="Arial"/>
-          <w:b/>
-          <w:sz w:val="20"/>
-          <w:szCs w:val="20"/>
-        </w:rPr>
-      </w:pPr>
+          <w:sz w:val="20"/>
+          <w:szCs w:val="20"/>
+        </w:rPr>
+      </w:pPr>
+      <w:r>
+        <w:rPr>
+          <w:rFonts w:cs="Arial"/>
+          <w:sz w:val="20"/>
+          <w:szCs w:val="20"/>
+        </w:rPr>
+        <w:t>Developed each aspect in standalone applications and migrating these into the main application.</w:t>
+      </w:r>
     </w:p>
     <w:p>
       <w:pPr>
@@ -4080,15 +4416,6 @@
           <w:szCs w:val="20"/>
         </w:rPr>
       </w:pPr>
-      <w:r>
-        <w:rPr>
-          <w:rFonts w:cs="Arial"/>
-          <w:b/>
-          <w:sz w:val="20"/>
-          <w:szCs w:val="20"/>
-        </w:rPr>
-        <w:t>Technologies &amp; Tools Used:</w:t>
-      </w:r>
     </w:p>
     <w:p>
       <w:pPr>
@@ -4100,32 +4427,16 @@
           <w:b/>
           <w:sz w:val="20"/>
           <w:szCs w:val="20"/>
-          <w:lang w:val="en-GB"/>
-        </w:rPr>
-      </w:pPr>
-      <w:r>
-        <w:rPr>
-          <w:rFonts w:cs="Arial"/>
-          <w:sz w:val="20"/>
-          <w:szCs w:val="20"/>
-        </w:rPr>
-        <w:t xml:space="preserve">Java, </w:t>
-      </w:r>
-      <w:r>
-        <w:rPr>
-          <w:rFonts w:cs="Arial"/>
-          <w:sz w:val="20"/>
-          <w:szCs w:val="20"/>
-        </w:rPr>
-        <w:t>XML, SQLite</w:t>
-      </w:r>
-      <w:r>
-        <w:rPr>
-          <w:rFonts w:cs="Arial"/>
-          <w:sz w:val="20"/>
-          <w:szCs w:val="20"/>
-        </w:rPr>
-        <w:t xml:space="preserve"> and GitHub.</w:t>
+        </w:rPr>
+      </w:pPr>
+      <w:r>
+        <w:rPr>
+          <w:rFonts w:cs="Arial"/>
+          <w:b/>
+          <w:sz w:val="20"/>
+          <w:szCs w:val="20"/>
+        </w:rPr>
+        <w:t>Technologies &amp; Tools Used:</w:t>
       </w:r>
     </w:p>
     <w:p>
@@ -4141,31 +4452,38 @@
           <w:lang w:val="en-GB"/>
         </w:rPr>
       </w:pPr>
-    </w:p>
-    <w:p>
-      <w:pPr>
-        <w:autoSpaceDE w:val="0"/>
-        <w:autoSpaceDN w:val="0"/>
-        <w:adjustRightInd w:val="0"/>
-        <w:rPr>
-          <w:rFonts w:cs="Arial"/>
-          <w:b/>
-          <w:sz w:val="20"/>
-          <w:szCs w:val="20"/>
-          <w:lang w:val="en-GB"/>
-        </w:rPr>
-      </w:pPr>
-    </w:p>
-    <w:p>
-      <w:pPr>
-        <w:spacing w:after="160" w:line="259" w:lineRule="auto"/>
-        <w:rPr>
-          <w:rFonts w:cs="Arial"/>
-          <w:b/>
-          <w:sz w:val="20"/>
-          <w:szCs w:val="20"/>
-        </w:rPr>
-      </w:pPr>
+      <w:r>
+        <w:rPr>
+          <w:rFonts w:cs="Arial"/>
+          <w:sz w:val="20"/>
+          <w:szCs w:val="20"/>
+        </w:rPr>
+        <w:t xml:space="preserve">Java, </w:t>
+      </w:r>
+      <w:r>
+        <w:rPr>
+          <w:rFonts w:cs="Arial"/>
+          <w:sz w:val="20"/>
+          <w:szCs w:val="20"/>
+        </w:rPr>
+        <w:t xml:space="preserve">XML, </w:t>
+      </w:r>
+      <w:r>
+        <w:rPr>
+          <w:rFonts w:cs="Arial"/>
+          <w:sz w:val="20"/>
+          <w:szCs w:val="20"/>
+        </w:rPr>
+        <w:t>NoSQL, JavaScript</w:t>
+      </w:r>
+      <w:r>
+        <w:rPr>
+          <w:rFonts w:cs="Arial"/>
+          <w:sz w:val="20"/>
+          <w:szCs w:val="20"/>
+        </w:rPr>
+        <w:t xml:space="preserve"> and GitHub.</w:t>
+      </w:r>
       <w:r>
         <w:rPr>
           <w:rFonts w:cs="Arial"/>
@@ -4393,7 +4711,7 @@
           <w:sz w:val="20"/>
           <w:szCs w:val="20"/>
         </w:rPr>
-        <w:t xml:space="preserve"> and telecommunications company headquartered in Stockholm, Sweden. The company offers services, software and infrastructure in information and communications technology (ICT) for telecommunications operators</w:t>
+        <w:t xml:space="preserve"> and telecommunications company headquartered in Stockholm, Sweden. The company offers services, software and infrastructure in information and communications technology (ICT) for telecommunications operators.</w:t>
       </w:r>
       <w:r>
         <w:rPr>
@@ -4401,8 +4719,9 @@
           <w:bCs/>
           <w:sz w:val="20"/>
           <w:szCs w:val="20"/>
-        </w:rPr>
-        <w:t>. In 2012,</w:t>
+          <w:vertAlign w:val="superscript"/>
+        </w:rPr>
+        <w:t xml:space="preserve"> </w:t>
       </w:r>
       <w:r>
         <w:rPr>
@@ -4411,7 +4730,7 @@
           <w:sz w:val="20"/>
           <w:szCs w:val="20"/>
         </w:rPr>
-        <w:t xml:space="preserve"> Ericsson had </w:t>
+        <w:t>Their Irish campus is based in Athlone, Co Westmeath</w:t>
       </w:r>
       <w:r>
         <w:rPr>
@@ -4420,74 +4739,19 @@
           <w:sz w:val="20"/>
           <w:szCs w:val="20"/>
         </w:rPr>
-        <w:t xml:space="preserve">a </w:t>
-      </w:r>
-      <w:r>
-        <w:rPr>
-          <w:rFonts w:ascii="Arial" w:hAnsi="Arial" w:cs="Arial"/>
+        <w:t>.</w:t>
+      </w:r>
+      <w:r>
+        <w:rPr>
+          <w:rFonts w:ascii="Arial" w:hAnsi="Arial" w:cs="Arial"/>
+          <w:b/>
           <w:bCs/>
           <w:sz w:val="20"/>
           <w:szCs w:val="20"/>
         </w:rPr>
-        <w:t xml:space="preserve">35% market share in the 2G/3G/4G mobile network infrastructure </w:t>
-      </w:r>
-      <w:r>
-        <w:rPr>
-          <w:rFonts w:ascii="Arial" w:hAnsi="Arial" w:cs="Arial"/>
-          <w:bCs/>
-          <w:sz w:val="20"/>
-          <w:szCs w:val="20"/>
-        </w:rPr>
-        <w:t>market</w:t>
-      </w:r>
-      <w:r>
-        <w:rPr>
-          <w:rFonts w:ascii="Arial" w:hAnsi="Arial" w:cs="Arial"/>
-          <w:bCs/>
-          <w:sz w:val="20"/>
-          <w:szCs w:val="20"/>
-        </w:rPr>
-        <w:t>.</w:t>
-      </w:r>
-      <w:r>
-        <w:rPr>
-          <w:rFonts w:ascii="Arial" w:hAnsi="Arial" w:cs="Arial"/>
-          <w:bCs/>
-          <w:sz w:val="20"/>
-          <w:szCs w:val="20"/>
-          <w:vertAlign w:val="superscript"/>
-        </w:rPr>
-        <w:t xml:space="preserve"> </w:t>
-      </w:r>
-      <w:r>
-        <w:rPr>
-          <w:rFonts w:ascii="Arial" w:hAnsi="Arial" w:cs="Arial"/>
-          <w:bCs/>
-          <w:sz w:val="20"/>
-          <w:szCs w:val="20"/>
-        </w:rPr>
-        <w:t>Their Irish campus is based in Athlone, Co Westmeath</w:t>
-      </w:r>
-      <w:r>
-        <w:rPr>
-          <w:rFonts w:ascii="Arial" w:hAnsi="Arial" w:cs="Arial"/>
-          <w:bCs/>
-          <w:sz w:val="20"/>
-          <w:szCs w:val="20"/>
-        </w:rPr>
-        <w:t>.</w:t>
-      </w:r>
-      <w:r>
-        <w:rPr>
-          <w:rFonts w:ascii="Arial" w:hAnsi="Arial" w:cs="Arial"/>
-          <w:b/>
-          <w:bCs/>
-          <w:sz w:val="20"/>
-          <w:szCs w:val="20"/>
-        </w:rPr>
         <w:tab/>
       </w:r>
-      <w:hyperlink r:id="rId8" w:history="1">
+      <w:hyperlink r:id="rId9" w:history="1">
         <w:r>
           <w:rPr>
             <w:rStyle w:val="Hyperlink"/>
@@ -4696,21 +4960,380 @@
     </w:p>
     <w:p>
       <w:pPr>
-        <w:rPr>
-          <w:rFonts w:cs="Arial"/>
-          <w:sz w:val="20"/>
-          <w:szCs w:val="20"/>
-        </w:rPr>
-      </w:pPr>
-    </w:p>
-    <w:p>
-      <w:pPr>
-        <w:spacing w:after="160" w:line="259" w:lineRule="auto"/>
-        <w:rPr>
-          <w:rFonts w:cs="Arial"/>
-          <w:sz w:val="20"/>
-          <w:szCs w:val="20"/>
-        </w:rPr>
+        <w:widowControl w:val="0"/>
+        <w:overflowPunct w:val="0"/>
+        <w:autoSpaceDE w:val="0"/>
+        <w:autoSpaceDN w:val="0"/>
+        <w:adjustRightInd w:val="0"/>
+        <w:ind w:left="720"/>
+        <w:rPr>
+          <w:rFonts w:cs="Arial"/>
+          <w:sz w:val="20"/>
+          <w:szCs w:val="20"/>
+          <w:lang w:val="en-GB"/>
+        </w:rPr>
+      </w:pPr>
+    </w:p>
+    <w:p>
+      <w:pPr>
+        <w:widowControl w:val="0"/>
+        <w:overflowPunct w:val="0"/>
+        <w:autoSpaceDE w:val="0"/>
+        <w:autoSpaceDN w:val="0"/>
+        <w:adjustRightInd w:val="0"/>
+        <w:rPr>
+          <w:rFonts w:cs="Arial"/>
+          <w:color w:val="000000"/>
+          <w:sz w:val="20"/>
+          <w:szCs w:val="20"/>
+        </w:rPr>
+      </w:pPr>
+    </w:p>
+    <w:p>
+      <w:pPr>
+        <w:rPr>
+          <w:rFonts w:cs="Arial"/>
+          <w:sz w:val="20"/>
+          <w:szCs w:val="20"/>
+        </w:rPr>
+      </w:pPr>
+      <w:r>
+        <w:rPr>
+          <w:rFonts w:cs="Arial"/>
+          <w:sz w:val="20"/>
+          <w:szCs w:val="20"/>
+        </w:rPr>
+        <w:t>December 2013</w:t>
+      </w:r>
+      <w:r>
+        <w:rPr>
+          <w:rFonts w:cs="Arial"/>
+          <w:sz w:val="20"/>
+          <w:szCs w:val="20"/>
+        </w:rPr>
+        <w:t xml:space="preserve"> – </w:t>
+      </w:r>
+      <w:r>
+        <w:rPr>
+          <w:rFonts w:cs="Arial"/>
+          <w:sz w:val="20"/>
+          <w:szCs w:val="20"/>
+        </w:rPr>
+        <w:t>Present</w:t>
+      </w:r>
+      <w:r>
+        <w:rPr>
+          <w:rFonts w:cs="Arial"/>
+          <w:sz w:val="20"/>
+          <w:szCs w:val="20"/>
+        </w:rPr>
+        <w:tab/>
+      </w:r>
+      <w:r>
+        <w:rPr>
+          <w:rFonts w:cs="Arial"/>
+          <w:sz w:val="20"/>
+          <w:szCs w:val="20"/>
+        </w:rPr>
+        <w:tab/>
+      </w:r>
+      <w:r>
+        <w:rPr>
+          <w:rFonts w:cs="Arial"/>
+          <w:sz w:val="20"/>
+          <w:szCs w:val="20"/>
+        </w:rPr>
+        <w:t>Shop Attendant / Kitchen Porter</w:t>
+      </w:r>
+      <w:r>
+        <w:rPr>
+          <w:rFonts w:cs="Arial"/>
+          <w:sz w:val="20"/>
+          <w:szCs w:val="20"/>
+        </w:rPr>
+        <w:tab/>
+      </w:r>
+      <w:r>
+        <w:rPr>
+          <w:rFonts w:cs="Arial"/>
+          <w:sz w:val="20"/>
+          <w:szCs w:val="20"/>
+        </w:rPr>
+        <w:tab/>
+      </w:r>
+      <w:r>
+        <w:rPr>
+          <w:rFonts w:cs="Arial"/>
+          <w:sz w:val="20"/>
+          <w:szCs w:val="20"/>
+        </w:rPr>
+        <w:t>Murphy’s Bar, Blessington</w:t>
+      </w:r>
+    </w:p>
+    <w:p>
+      <w:pPr>
+        <w:pStyle w:val="NormalWeb"/>
+        <w:spacing w:beforeLines="20" w:before="48" w:afterLines="20" w:after="48"/>
+        <w:rPr>
+          <w:rFonts w:ascii="Arial" w:hAnsi="Arial" w:cs="Arial"/>
+          <w:bCs/>
+          <w:sz w:val="20"/>
+          <w:szCs w:val="20"/>
+        </w:rPr>
+      </w:pPr>
+      <w:r>
+        <w:rPr>
+          <w:rFonts w:ascii="Arial" w:hAnsi="Arial" w:cs="Arial"/>
+          <w:b/>
+          <w:bCs/>
+          <w:sz w:val="20"/>
+          <w:szCs w:val="20"/>
+        </w:rPr>
+        <w:t xml:space="preserve">Company Description:  </w:t>
+      </w:r>
+      <w:r>
+        <w:rPr>
+          <w:rFonts w:ascii="Arial" w:hAnsi="Arial" w:cs="Arial"/>
+          <w:bCs/>
+          <w:sz w:val="20"/>
+          <w:szCs w:val="20"/>
+        </w:rPr>
+        <w:t>Murphy’s bar is a family run pub located on Blessington</w:t>
+      </w:r>
+      <w:r>
+        <w:rPr>
+          <w:rFonts w:ascii="Arial" w:hAnsi="Arial" w:cs="Arial"/>
+          <w:bCs/>
+          <w:sz w:val="20"/>
+          <w:szCs w:val="20"/>
+        </w:rPr>
+        <w:t>’</w:t>
+      </w:r>
+      <w:r>
+        <w:rPr>
+          <w:rFonts w:ascii="Arial" w:hAnsi="Arial" w:cs="Arial"/>
+          <w:bCs/>
+          <w:sz w:val="20"/>
+          <w:szCs w:val="20"/>
+        </w:rPr>
+        <w:t>s Main Street. Located on the N81 route, Murphy’s provides food and drink to a busy passing trade as</w:t>
+      </w:r>
+      <w:r>
+        <w:rPr>
+          <w:rFonts w:ascii="Arial" w:hAnsi="Arial" w:cs="Arial"/>
+          <w:bCs/>
+          <w:sz w:val="20"/>
+          <w:szCs w:val="20"/>
+        </w:rPr>
+        <w:t xml:space="preserve"> </w:t>
+      </w:r>
+      <w:r>
+        <w:rPr>
+          <w:rFonts w:ascii="Arial" w:hAnsi="Arial" w:cs="Arial"/>
+          <w:bCs/>
+          <w:sz w:val="20"/>
+          <w:szCs w:val="20"/>
+        </w:rPr>
+        <w:t>well</w:t>
+      </w:r>
+      <w:r>
+        <w:rPr>
+          <w:rFonts w:ascii="Arial" w:hAnsi="Arial" w:cs="Arial"/>
+          <w:bCs/>
+          <w:sz w:val="20"/>
+          <w:szCs w:val="20"/>
+        </w:rPr>
+        <w:t xml:space="preserve"> as</w:t>
+      </w:r>
+      <w:r>
+        <w:rPr>
+          <w:rFonts w:ascii="Arial" w:hAnsi="Arial" w:cs="Arial"/>
+          <w:bCs/>
+          <w:sz w:val="20"/>
+          <w:szCs w:val="20"/>
+        </w:rPr>
+        <w:t xml:space="preserve"> local residents of Blessington. Adjacent to the pub is Wonka's sweet shop which sells a wide range of old fashioned sweets as well as balloons and party decorations.</w:t>
+      </w:r>
+      <w:r>
+        <w:rPr>
+          <w:rFonts w:ascii="Arial" w:hAnsi="Arial" w:cs="Arial"/>
+          <w:bCs/>
+          <w:sz w:val="20"/>
+          <w:szCs w:val="20"/>
+        </w:rPr>
+        <w:tab/>
+      </w:r>
+      <w:hyperlink r:id="rId10" w:history="1">
+        <w:r>
+          <w:rPr>
+            <w:rStyle w:val="Hyperlink"/>
+            <w:rFonts w:ascii="Arial" w:hAnsi="Arial" w:cs="Arial"/>
+            <w:bCs/>
+            <w:sz w:val="20"/>
+            <w:szCs w:val="20"/>
+          </w:rPr>
+          <w:t>http://www.murphysbar.ie/</w:t>
+        </w:r>
+      </w:hyperlink>
+    </w:p>
+    <w:p>
+      <w:pPr>
+        <w:pStyle w:val="NormalWeb"/>
+        <w:spacing w:after="0" w:afterAutospacing="0"/>
+        <w:rPr>
+          <w:rFonts w:ascii="Arial" w:hAnsi="Arial" w:cs="Arial"/>
+          <w:bCs/>
+          <w:sz w:val="20"/>
+          <w:szCs w:val="20"/>
+        </w:rPr>
+      </w:pPr>
+      <w:r>
+        <w:rPr>
+          <w:rFonts w:ascii="Arial" w:hAnsi="Arial" w:cs="Arial"/>
+          <w:b/>
+          <w:bCs/>
+          <w:sz w:val="20"/>
+          <w:szCs w:val="20"/>
+        </w:rPr>
+        <w:t>Main Responsibilities</w:t>
+      </w:r>
+      <w:r>
+        <w:rPr>
+          <w:rFonts w:ascii="Arial" w:hAnsi="Arial" w:cs="Arial"/>
+          <w:bCs/>
+          <w:sz w:val="20"/>
+          <w:szCs w:val="20"/>
+        </w:rPr>
+        <w:t> </w:t>
+      </w:r>
+    </w:p>
+    <w:p>
+      <w:pPr>
+        <w:pStyle w:val="NormalWeb"/>
+        <w:numPr>
+          <w:ilvl w:val="0"/>
+          <w:numId w:val="7"/>
+        </w:numPr>
+        <w:shd w:val="clear" w:color="auto" w:fill="FFFFFF"/>
+        <w:spacing w:after="0" w:afterAutospacing="0"/>
+        <w:rPr>
+          <w:rFonts w:ascii="Arial" w:hAnsi="Arial" w:cs="Arial"/>
+          <w:bCs/>
+          <w:sz w:val="20"/>
+          <w:szCs w:val="20"/>
+        </w:rPr>
+      </w:pPr>
+      <w:r>
+        <w:rPr>
+          <w:rFonts w:ascii="Arial" w:hAnsi="Arial" w:cs="Arial"/>
+          <w:bCs/>
+          <w:sz w:val="20"/>
+          <w:szCs w:val="20"/>
+        </w:rPr>
+        <w:t>Keeping onto top of a busy trade by keeping plates and cutlery washed and stocked for the chefs.</w:t>
+      </w:r>
+    </w:p>
+    <w:p>
+      <w:pPr>
+        <w:widowControl w:val="0"/>
+        <w:numPr>
+          <w:ilvl w:val="0"/>
+          <w:numId w:val="5"/>
+        </w:numPr>
+        <w:overflowPunct w:val="0"/>
+        <w:autoSpaceDE w:val="0"/>
+        <w:autoSpaceDN w:val="0"/>
+        <w:adjustRightInd w:val="0"/>
+        <w:rPr>
+          <w:rFonts w:cs="Arial"/>
+          <w:sz w:val="20"/>
+          <w:szCs w:val="20"/>
+          <w:lang w:val="en-GB"/>
+        </w:rPr>
+      </w:pPr>
+      <w:r>
+        <w:rPr>
+          <w:rFonts w:cs="Arial"/>
+          <w:bCs/>
+          <w:sz w:val="20"/>
+          <w:szCs w:val="20"/>
+        </w:rPr>
+        <w:t>Operating the cash register and distributing sweets, balloons and party decorations to customers</w:t>
+      </w:r>
+      <w:r>
+        <w:rPr>
+          <w:rFonts w:cs="Arial"/>
+          <w:color w:val="000000"/>
+          <w:sz w:val="20"/>
+          <w:szCs w:val="20"/>
+        </w:rPr>
+        <w:t>.</w:t>
+      </w:r>
+    </w:p>
+    <w:p>
+      <w:pPr>
+        <w:widowControl w:val="0"/>
+        <w:numPr>
+          <w:ilvl w:val="0"/>
+          <w:numId w:val="5"/>
+        </w:numPr>
+        <w:overflowPunct w:val="0"/>
+        <w:autoSpaceDE w:val="0"/>
+        <w:autoSpaceDN w:val="0"/>
+        <w:adjustRightInd w:val="0"/>
+        <w:rPr>
+          <w:rFonts w:cs="Arial"/>
+          <w:sz w:val="20"/>
+          <w:szCs w:val="20"/>
+          <w:lang w:val="en-GB"/>
+        </w:rPr>
+      </w:pPr>
+      <w:r>
+        <w:rPr>
+          <w:rFonts w:cs="Arial"/>
+          <w:bCs/>
+          <w:sz w:val="20"/>
+          <w:szCs w:val="20"/>
+        </w:rPr>
+        <w:t>Good communication skills with customers and other staff</w:t>
+      </w:r>
+      <w:r>
+        <w:rPr>
+          <w:rFonts w:cs="Arial"/>
+          <w:color w:val="000000"/>
+          <w:sz w:val="20"/>
+          <w:szCs w:val="20"/>
+        </w:rPr>
+        <w:t>.</w:t>
+      </w:r>
+    </w:p>
+    <w:p>
+      <w:pPr>
+        <w:widowControl w:val="0"/>
+        <w:overflowPunct w:val="0"/>
+        <w:autoSpaceDE w:val="0"/>
+        <w:autoSpaceDN w:val="0"/>
+        <w:adjustRightInd w:val="0"/>
+        <w:rPr>
+          <w:rFonts w:cs="Arial"/>
+          <w:sz w:val="20"/>
+          <w:szCs w:val="20"/>
+          <w:lang w:val="en-GB"/>
+        </w:rPr>
+      </w:pPr>
+    </w:p>
+    <w:p>
+      <w:pPr>
+        <w:rPr>
+          <w:rFonts w:cs="Arial"/>
+          <w:sz w:val="20"/>
+          <w:szCs w:val="20"/>
+        </w:rPr>
+      </w:pPr>
+    </w:p>
+    <w:p>
+      <w:pPr>
+        <w:spacing w:after="40"/>
       </w:pPr>
       <w:r>
         <w:rPr>
@@ -4819,22 +5442,18 @@
     </w:p>
     <w:p>
       <w:pPr>
-        <w:pStyle w:val="NormalWeb"/>
-        <w:shd w:val="clear" w:color="auto" w:fill="FFFFFF"/>
-        <w:spacing w:beforeLines="20" w:before="48" w:afterLines="20" w:after="48"/>
-        <w:rPr>
-          <w:rFonts w:ascii="Arial" w:hAnsi="Arial" w:cs="Arial"/>
-          <w:b/>
-          <w:bCs/>
-          <w:sz w:val="20"/>
-          <w:szCs w:val="20"/>
-        </w:rPr>
-      </w:pPr>
-      <w:r>
-        <w:rPr>
-          <w:rFonts w:ascii="Arial" w:hAnsi="Arial" w:cs="Arial"/>
-          <w:b/>
-          <w:bCs/>
+        <w:pStyle w:val="NoSpacing"/>
+        <w:spacing w:before="4" w:after="4"/>
+        <w:rPr>
+          <w:rFonts w:ascii="Arial" w:hAnsi="Arial" w:cs="Arial"/>
+          <w:sz w:val="20"/>
+          <w:szCs w:val="20"/>
+        </w:rPr>
+      </w:pPr>
+      <w:r>
+        <w:rPr>
+          <w:rFonts w:ascii="Arial" w:hAnsi="Arial" w:cs="Arial"/>
+          <w:b/>
           <w:sz w:val="20"/>
           <w:szCs w:val="20"/>
         </w:rPr>
@@ -4843,7 +5462,6 @@
       <w:r>
         <w:rPr>
           <w:rFonts w:ascii="Arial" w:hAnsi="Arial" w:cs="Arial"/>
-          <w:bCs/>
           <w:sz w:val="20"/>
           <w:szCs w:val="20"/>
         </w:rPr>
@@ -4852,7 +5470,6 @@
       <w:r>
         <w:rPr>
           <w:rFonts w:ascii="Arial" w:hAnsi="Arial" w:cs="Arial"/>
-          <w:bCs/>
           <w:sz w:val="20"/>
           <w:szCs w:val="20"/>
         </w:rPr>
@@ -4861,7 +5478,6 @@
       <w:r>
         <w:rPr>
           <w:rFonts w:ascii="Arial" w:hAnsi="Arial" w:cs="Arial"/>
-          <w:bCs/>
           <w:sz w:val="20"/>
           <w:szCs w:val="20"/>
         </w:rPr>
@@ -4870,43 +5486,22 @@
       <w:r>
         <w:rPr>
           <w:rFonts w:ascii="Arial" w:hAnsi="Arial" w:cs="Arial"/>
-          <w:bCs/>
-          <w:sz w:val="20"/>
-          <w:szCs w:val="20"/>
-        </w:rPr>
-        <w:t>ased in Clondalkin, Dublin 22</w:t>
-      </w:r>
-      <w:r>
-        <w:rPr>
-          <w:rFonts w:ascii="Arial" w:hAnsi="Arial" w:cs="Arial"/>
-          <w:bCs/>
-          <w:sz w:val="20"/>
-          <w:szCs w:val="20"/>
-        </w:rPr>
-        <w:t>.</w:t>
-      </w:r>
-      <w:r>
-        <w:rPr>
-          <w:rFonts w:ascii="Arial" w:hAnsi="Arial" w:cs="Arial"/>
-          <w:bCs/>
-          <w:sz w:val="20"/>
-          <w:szCs w:val="20"/>
-        </w:rPr>
-        <w:t xml:space="preserve"> </w:t>
-      </w:r>
-      <w:r>
-        <w:rPr>
-          <w:rFonts w:ascii="Arial" w:hAnsi="Arial" w:cs="Arial"/>
-          <w:bCs/>
-          <w:sz w:val="20"/>
-          <w:szCs w:val="20"/>
-        </w:rPr>
-        <w:t>O’Doherty’s were the main televised provider of Irish racing to the racetrack, SIS and At The Races. </w:t>
-      </w:r>
-      <w:r>
-        <w:rPr>
-          <w:rFonts w:ascii="Arial" w:hAnsi="Arial" w:cs="Arial"/>
-          <w:bCs/>
+          <w:sz w:val="20"/>
+          <w:szCs w:val="20"/>
+        </w:rPr>
+        <w:t>ased in Clondalkin, Dublin 22.</w:t>
+      </w:r>
+      <w:r>
+        <w:rPr>
+          <w:rFonts w:ascii="Arial" w:hAnsi="Arial" w:cs="Arial"/>
+          <w:sz w:val="20"/>
+          <w:szCs w:val="20"/>
+        </w:rPr>
+        <w:t xml:space="preserve"> O’Doherty’s were the main televised provider of Irish racing to the racetrack, SIS and At The Races. </w:t>
+      </w:r>
+      <w:r>
+        <w:rPr>
+          <w:rFonts w:ascii="Arial" w:hAnsi="Arial" w:cs="Arial"/>
           <w:sz w:val="20"/>
           <w:szCs w:val="20"/>
         </w:rPr>
@@ -4915,7 +5510,6 @@
       <w:r>
         <w:rPr>
           <w:rFonts w:ascii="Arial" w:hAnsi="Arial" w:cs="Arial"/>
-          <w:bCs/>
           <w:sz w:val="20"/>
           <w:szCs w:val="20"/>
         </w:rPr>
@@ -4924,7 +5518,6 @@
       <w:r>
         <w:rPr>
           <w:rFonts w:ascii="Arial" w:hAnsi="Arial" w:cs="Arial"/>
-          <w:bCs/>
           <w:sz w:val="20"/>
           <w:szCs w:val="20"/>
         </w:rPr>
@@ -4933,7 +5526,6 @@
       <w:r>
         <w:rPr>
           <w:rFonts w:ascii="Arial" w:hAnsi="Arial" w:cs="Arial"/>
-          <w:bCs/>
           <w:sz w:val="20"/>
           <w:szCs w:val="20"/>
         </w:rPr>
@@ -4942,7 +5534,6 @@
       <w:r>
         <w:rPr>
           <w:rFonts w:ascii="Arial" w:hAnsi="Arial" w:cs="Arial"/>
-          <w:bCs/>
           <w:sz w:val="20"/>
           <w:szCs w:val="20"/>
         </w:rPr>
@@ -4951,7 +5542,6 @@
       <w:r>
         <w:rPr>
           <w:rFonts w:ascii="Arial" w:hAnsi="Arial" w:cs="Arial"/>
-          <w:bCs/>
           <w:sz w:val="20"/>
           <w:szCs w:val="20"/>
         </w:rPr>
@@ -4960,7 +5550,6 @@
       <w:r>
         <w:rPr>
           <w:rFonts w:ascii="Arial" w:hAnsi="Arial" w:cs="Arial"/>
-          <w:bCs/>
           <w:sz w:val="20"/>
           <w:szCs w:val="20"/>
         </w:rPr>
@@ -4969,7 +5558,6 @@
       <w:r>
         <w:rPr>
           <w:rFonts w:ascii="Arial" w:hAnsi="Arial" w:cs="Arial"/>
-          <w:bCs/>
           <w:sz w:val="20"/>
           <w:szCs w:val="20"/>
         </w:rPr>
@@ -4979,13 +5567,12 @@
         <w:rPr>
           <w:rFonts w:ascii="Arial" w:hAnsi="Arial" w:cs="Arial"/>
           <w:b/>
-          <w:bCs/>
           <w:sz w:val="20"/>
           <w:szCs w:val="20"/>
         </w:rPr>
         <w:tab/>
       </w:r>
-      <w:hyperlink r:id="rId9" w:history="1">
+      <w:hyperlink r:id="rId11" w:history="1">
         <w:r>
           <w:rPr>
             <w:rStyle w:val="Hyperlink"/>
@@ -4997,15 +5584,14 @@
           <w:t>http://www.odav.tv</w:t>
         </w:r>
       </w:hyperlink>
-      <w:r>
-        <w:rPr>
-          <w:rFonts w:ascii="Arial" w:hAnsi="Arial" w:cs="Arial"/>
-          <w:bCs/>
-          <w:sz w:val="20"/>
-          <w:szCs w:val="20"/>
-        </w:rPr>
-        <w:t xml:space="preserve"> </w:t>
-      </w:r>
+    </w:p>
+    <w:p>
+      <w:pPr>
+        <w:pStyle w:val="NoSpacing"/>
+        <w:rPr>
+          <w:b/>
+        </w:rPr>
+      </w:pPr>
     </w:p>
     <w:p>
       <w:pPr>
@@ -5125,7 +5711,7 @@
           <w:sz w:val="20"/>
           <w:szCs w:val="20"/>
         </w:rPr>
-        <w:t xml:space="preserve">for purchase by owners and trainers of the horses involved in races.  </w:t>
+        <w:t xml:space="preserve">for purchase by owners and trainers of the horses involved in races. </w:t>
       </w:r>
       <w:r>
         <w:rPr>
@@ -5153,7 +5739,25 @@
           <w:sz w:val="20"/>
           <w:szCs w:val="20"/>
         </w:rPr>
-        <w:t xml:space="preserve"> this media and made copies for future sale and record.</w:t>
+        <w:t xml:space="preserve"> this media and made copies for future sale and </w:t>
+      </w:r>
+      <w:r>
+        <w:rPr>
+          <w:rFonts w:cs="Arial"/>
+          <w:color w:val="000000"/>
+          <w:sz w:val="20"/>
+          <w:szCs w:val="20"/>
+        </w:rPr>
+        <w:t xml:space="preserve">archive </w:t>
+      </w:r>
+      <w:r>
+        <w:rPr>
+          <w:rFonts w:cs="Arial"/>
+          <w:color w:val="000000"/>
+          <w:sz w:val="20"/>
+          <w:szCs w:val="20"/>
+        </w:rPr>
+        <w:t>record.</w:t>
       </w:r>
     </w:p>
     <w:p>
@@ -5310,46 +5914,6 @@
     </w:p>
     <w:p>
       <w:pPr>
-        <w:pStyle w:val="BodyText"/>
-        <w:rPr>
-          <w:rFonts w:ascii="Arial" w:hAnsi="Arial" w:cs="Arial"/>
-          <w:sz w:val="20"/>
-          <w:szCs w:val="20"/>
-        </w:rPr>
-      </w:pPr>
-    </w:p>
-    <w:p>
-      <w:pPr>
-        <w:pStyle w:val="BodyText"/>
-        <w:rPr>
-          <w:rFonts w:ascii="Arial" w:hAnsi="Arial" w:cs="Arial"/>
-          <w:sz w:val="20"/>
-          <w:szCs w:val="20"/>
-        </w:rPr>
-      </w:pPr>
-    </w:p>
-    <w:p>
-      <w:pPr>
-        <w:spacing w:after="160" w:line="259" w:lineRule="auto"/>
-        <w:rPr>
-          <w:rFonts w:cs="Arial"/>
-          <w:b/>
-          <w:sz w:val="20"/>
-          <w:szCs w:val="20"/>
-        </w:rPr>
-      </w:pPr>
-      <w:r>
-        <w:rPr>
-          <w:rFonts w:cs="Arial"/>
-          <w:b/>
-          <w:sz w:val="20"/>
-          <w:szCs w:val="20"/>
-        </w:rPr>
-        <w:br w:type="page"/>
-      </w:r>
-    </w:p>
-    <w:p>
-      <w:pPr>
         <w:rPr>
           <w:rFonts w:cs="Arial"/>
           <w:b/>
@@ -5365,8 +5929,27 @@
           <w:szCs w:val="20"/>
         </w:rPr>
         <w:lastRenderedPageBreak/>
-        <w:t xml:space="preserve">INTERESTS &amp; ACHIEVEMENTS </w:t>
-      </w:r>
+        <w:t>INTERESTS &amp;</w:t>
+      </w:r>
+      <w:r>
+        <w:rPr>
+          <w:rFonts w:cs="Arial"/>
+          <w:b/>
+          <w:sz w:val="20"/>
+          <w:szCs w:val="20"/>
+        </w:rPr>
+        <w:t xml:space="preserve"> ACHIEVEMENTS</w:t>
+      </w:r>
+    </w:p>
+    <w:p>
+      <w:pPr>
+        <w:rPr>
+          <w:rFonts w:cs="Arial"/>
+          <w:b/>
+          <w:sz w:val="20"/>
+          <w:szCs w:val="20"/>
+        </w:rPr>
+      </w:pPr>
     </w:p>
     <w:p>
       <w:pPr>
@@ -5672,17 +6255,6 @@
     </w:p>
     <w:p>
       <w:pPr>
-        <w:pStyle w:val="NoSpacing"/>
-        <w:ind w:left="720"/>
-        <w:rPr>
-          <w:rFonts w:ascii="Arial" w:hAnsi="Arial" w:cs="Arial"/>
-          <w:sz w:val="20"/>
-          <w:szCs w:val="20"/>
-        </w:rPr>
-      </w:pPr>
-    </w:p>
-    <w:p>
-      <w:pPr>
         <w:pStyle w:val="BodyText"/>
         <w:rPr>
           <w:rFonts w:ascii="Arial" w:hAnsi="Arial" w:cs="Arial"/>
@@ -5732,40 +6304,420 @@
           <w:szCs w:val="20"/>
         </w:rPr>
       </w:pPr>
-    </w:p>
-    <w:p>
-      <w:pPr>
-        <w:pStyle w:val="BodyText"/>
-        <w:rPr>
-          <w:rFonts w:ascii="Arial" w:hAnsi="Arial" w:cs="Arial"/>
-          <w:sz w:val="20"/>
-          <w:szCs w:val="20"/>
-        </w:rPr>
-      </w:pPr>
-      <w:r>
-        <w:rPr>
-          <w:rFonts w:ascii="Arial" w:hAnsi="Arial" w:cs="Arial"/>
-          <w:sz w:val="20"/>
-          <w:szCs w:val="20"/>
-        </w:rPr>
-        <w:t>Available on request</w:t>
-      </w:r>
     </w:p>
     <w:p>
       <w:pPr>
         <w:pStyle w:val="BodyTextIndent"/>
         <w:ind w:left="0"/>
         <w:rPr>
-          <w:color w:val="auto"/>
-          <w:sz w:val="20"/>
-          <w:szCs w:val="20"/>
-          <w:lang w:val="en-GB"/>
-        </w:rPr>
-      </w:pPr>
+          <w:rFonts w:ascii="Arial" w:hAnsi="Arial" w:cs="Arial"/>
+          <w:color w:val="auto"/>
+          <w:sz w:val="20"/>
+          <w:szCs w:val="20"/>
+          <w:lang w:val="en-GB"/>
+        </w:rPr>
+      </w:pPr>
+      <w:r>
+        <w:rPr>
+          <w:rStyle w:val="Strong"/>
+          <w:rFonts w:ascii="Arial" w:hAnsi="Arial" w:cs="Arial"/>
+          <w:color w:val="000000" w:themeColor="text1"/>
+          <w:sz w:val="20"/>
+          <w:szCs w:val="20"/>
+          <w:shd w:val="clear" w:color="auto" w:fill="FFFFFF"/>
+        </w:rPr>
+        <w:t>Paul Johnston</w:t>
+      </w:r>
+      <w:r>
+        <w:rPr>
+          <w:rStyle w:val="apple-converted-space"/>
+          <w:rFonts w:ascii="Arial" w:hAnsi="Arial" w:cs="Arial"/>
+          <w:color w:val="333333"/>
+          <w:sz w:val="20"/>
+          <w:szCs w:val="20"/>
+          <w:shd w:val="clear" w:color="auto" w:fill="FFFFFF"/>
+        </w:rPr>
+        <w:tab/>
+      </w:r>
+      <w:r>
+        <w:rPr>
+          <w:rStyle w:val="apple-converted-space"/>
+          <w:rFonts w:ascii="Arial" w:hAnsi="Arial" w:cs="Arial"/>
+          <w:color w:val="333333"/>
+          <w:sz w:val="20"/>
+          <w:szCs w:val="20"/>
+          <w:shd w:val="clear" w:color="auto" w:fill="FFFFFF"/>
+        </w:rPr>
+        <w:tab/>
+      </w:r>
+      <w:r>
+        <w:rPr>
+          <w:rStyle w:val="apple-converted-space"/>
+          <w:rFonts w:ascii="Arial" w:hAnsi="Arial" w:cs="Arial"/>
+          <w:color w:val="333333"/>
+          <w:sz w:val="20"/>
+          <w:szCs w:val="20"/>
+          <w:shd w:val="clear" w:color="auto" w:fill="FFFFFF"/>
+        </w:rPr>
+        <w:tab/>
+      </w:r>
+      <w:r>
+        <w:rPr>
+          <w:rStyle w:val="apple-converted-space"/>
+          <w:rFonts w:ascii="Arial" w:hAnsi="Arial" w:cs="Arial"/>
+          <w:color w:val="333333"/>
+          <w:sz w:val="20"/>
+          <w:szCs w:val="20"/>
+          <w:shd w:val="clear" w:color="auto" w:fill="FFFFFF"/>
+        </w:rPr>
+        <w:tab/>
+      </w:r>
+      <w:r>
+        <w:rPr>
+          <w:rStyle w:val="apple-converted-space"/>
+          <w:rFonts w:ascii="Arial" w:hAnsi="Arial" w:cs="Arial"/>
+          <w:color w:val="333333"/>
+          <w:sz w:val="20"/>
+          <w:szCs w:val="20"/>
+          <w:shd w:val="clear" w:color="auto" w:fill="FFFFFF"/>
+        </w:rPr>
+        <w:tab/>
+      </w:r>
+      <w:r>
+        <w:rPr>
+          <w:rStyle w:val="apple-converted-space"/>
+          <w:rFonts w:ascii="Arial" w:hAnsi="Arial" w:cs="Arial"/>
+          <w:color w:val="333333"/>
+          <w:sz w:val="20"/>
+          <w:szCs w:val="20"/>
+          <w:shd w:val="clear" w:color="auto" w:fill="FFFFFF"/>
+        </w:rPr>
+        <w:tab/>
+      </w:r>
+      <w:r>
+        <w:rPr>
+          <w:rStyle w:val="apple-converted-space"/>
+          <w:rFonts w:ascii="Arial" w:hAnsi="Arial" w:cs="Arial"/>
+          <w:b/>
+          <w:color w:val="000000" w:themeColor="text1"/>
+          <w:sz w:val="20"/>
+          <w:szCs w:val="20"/>
+          <w:shd w:val="clear" w:color="auto" w:fill="FFFFFF"/>
+        </w:rPr>
+        <w:t>Elaine Casey</w:t>
+      </w:r>
+      <w:r>
+        <w:rPr>
+          <w:rFonts w:ascii="Arial" w:hAnsi="Arial" w:cs="Arial"/>
+          <w:color w:val="333333"/>
+          <w:sz w:val="20"/>
+          <w:szCs w:val="20"/>
+        </w:rPr>
+        <w:br/>
+      </w:r>
+      <w:r>
+        <w:rPr>
+          <w:rFonts w:ascii="Arial" w:hAnsi="Arial" w:cs="Arial"/>
+          <w:color w:val="333333"/>
+          <w:sz w:val="20"/>
+          <w:szCs w:val="20"/>
+          <w:shd w:val="clear" w:color="auto" w:fill="FFFFFF"/>
+        </w:rPr>
+        <w:t>Director.</w:t>
+      </w:r>
+      <w:r>
+        <w:rPr>
+          <w:rStyle w:val="apple-converted-space"/>
+          <w:rFonts w:ascii="Arial" w:hAnsi="Arial" w:cs="Arial"/>
+          <w:color w:val="333333"/>
+          <w:sz w:val="20"/>
+          <w:szCs w:val="20"/>
+          <w:shd w:val="clear" w:color="auto" w:fill="FFFFFF"/>
+        </w:rPr>
+        <w:t> </w:t>
+      </w:r>
+      <w:r>
+        <w:rPr>
+          <w:rStyle w:val="apple-converted-space"/>
+          <w:rFonts w:ascii="Arial" w:hAnsi="Arial" w:cs="Arial"/>
+          <w:color w:val="333333"/>
+          <w:sz w:val="20"/>
+          <w:szCs w:val="20"/>
+          <w:shd w:val="clear" w:color="auto" w:fill="FFFFFF"/>
+        </w:rPr>
+        <w:tab/>
+      </w:r>
+      <w:r>
+        <w:rPr>
+          <w:rStyle w:val="apple-converted-space"/>
+          <w:rFonts w:ascii="Arial" w:hAnsi="Arial" w:cs="Arial"/>
+          <w:color w:val="333333"/>
+          <w:sz w:val="20"/>
+          <w:szCs w:val="20"/>
+          <w:shd w:val="clear" w:color="auto" w:fill="FFFFFF"/>
+        </w:rPr>
+        <w:tab/>
+      </w:r>
+      <w:r>
+        <w:rPr>
+          <w:rStyle w:val="apple-converted-space"/>
+          <w:rFonts w:ascii="Arial" w:hAnsi="Arial" w:cs="Arial"/>
+          <w:color w:val="333333"/>
+          <w:sz w:val="20"/>
+          <w:szCs w:val="20"/>
+          <w:shd w:val="clear" w:color="auto" w:fill="FFFFFF"/>
+        </w:rPr>
+        <w:tab/>
+      </w:r>
+      <w:r>
+        <w:rPr>
+          <w:rStyle w:val="apple-converted-space"/>
+          <w:rFonts w:ascii="Arial" w:hAnsi="Arial" w:cs="Arial"/>
+          <w:color w:val="333333"/>
+          <w:sz w:val="20"/>
+          <w:szCs w:val="20"/>
+          <w:shd w:val="clear" w:color="auto" w:fill="FFFFFF"/>
+        </w:rPr>
+        <w:tab/>
+      </w:r>
+      <w:r>
+        <w:rPr>
+          <w:rStyle w:val="apple-converted-space"/>
+          <w:rFonts w:ascii="Arial" w:hAnsi="Arial" w:cs="Arial"/>
+          <w:color w:val="333333"/>
+          <w:sz w:val="20"/>
+          <w:szCs w:val="20"/>
+          <w:shd w:val="clear" w:color="auto" w:fill="FFFFFF"/>
+        </w:rPr>
+        <w:tab/>
+      </w:r>
+      <w:r>
+        <w:rPr>
+          <w:rStyle w:val="apple-converted-space"/>
+          <w:rFonts w:ascii="Arial" w:hAnsi="Arial" w:cs="Arial"/>
+          <w:color w:val="333333"/>
+          <w:sz w:val="20"/>
+          <w:szCs w:val="20"/>
+          <w:shd w:val="clear" w:color="auto" w:fill="FFFFFF"/>
+        </w:rPr>
+        <w:tab/>
+      </w:r>
+      <w:r>
+        <w:rPr>
+          <w:rStyle w:val="apple-converted-space"/>
+          <w:rFonts w:ascii="Arial" w:hAnsi="Arial" w:cs="Arial"/>
+          <w:color w:val="333333"/>
+          <w:sz w:val="20"/>
+          <w:szCs w:val="20"/>
+          <w:shd w:val="clear" w:color="auto" w:fill="FFFFFF"/>
+        </w:rPr>
+        <w:t xml:space="preserve">Bar </w:t>
+      </w:r>
+      <w:r>
+        <w:rPr>
+          <w:rFonts w:ascii="Arial" w:hAnsi="Arial" w:cs="Arial"/>
+          <w:color w:val="333333"/>
+          <w:sz w:val="20"/>
+          <w:szCs w:val="20"/>
+          <w:shd w:val="clear" w:color="auto" w:fill="FFFFFF"/>
+        </w:rPr>
+        <w:t>Manager,</w:t>
+      </w:r>
+      <w:r>
+        <w:rPr>
+          <w:rFonts w:ascii="Arial" w:hAnsi="Arial" w:cs="Arial"/>
+          <w:color w:val="333333"/>
+          <w:sz w:val="20"/>
+          <w:szCs w:val="20"/>
+          <w:shd w:val="clear" w:color="auto" w:fill="FFFFFF"/>
+        </w:rPr>
+        <w:t xml:space="preserve"> </w:t>
+      </w:r>
+      <w:r>
+        <w:rPr>
+          <w:rFonts w:ascii="Arial" w:hAnsi="Arial" w:cs="Arial"/>
+          <w:color w:val="333333"/>
+          <w:sz w:val="20"/>
+          <w:szCs w:val="20"/>
+        </w:rPr>
+        <w:br/>
+      </w:r>
+      <w:r>
+        <w:rPr>
+          <w:rFonts w:ascii="Arial" w:hAnsi="Arial" w:cs="Arial"/>
+          <w:color w:val="333333"/>
+          <w:sz w:val="20"/>
+          <w:szCs w:val="20"/>
+          <w:shd w:val="clear" w:color="auto" w:fill="FFFFFF"/>
+        </w:rPr>
+        <w:t>O’Doherty’s Audio &amp; Video Productions Ltd.</w:t>
+      </w:r>
+      <w:r>
+        <w:rPr>
+          <w:rStyle w:val="apple-converted-space"/>
+          <w:rFonts w:ascii="Arial" w:hAnsi="Arial" w:cs="Arial"/>
+          <w:color w:val="333333"/>
+          <w:sz w:val="20"/>
+          <w:szCs w:val="20"/>
+          <w:shd w:val="clear" w:color="auto" w:fill="FFFFFF"/>
+        </w:rPr>
+        <w:t> </w:t>
+      </w:r>
+      <w:r>
+        <w:rPr>
+          <w:rStyle w:val="apple-converted-space"/>
+          <w:rFonts w:ascii="Arial" w:hAnsi="Arial" w:cs="Arial"/>
+          <w:color w:val="333333"/>
+          <w:sz w:val="20"/>
+          <w:szCs w:val="20"/>
+          <w:shd w:val="clear" w:color="auto" w:fill="FFFFFF"/>
+        </w:rPr>
+        <w:tab/>
+      </w:r>
+      <w:r>
+        <w:rPr>
+          <w:rStyle w:val="apple-converted-space"/>
+          <w:rFonts w:ascii="Arial" w:hAnsi="Arial" w:cs="Arial"/>
+          <w:color w:val="333333"/>
+          <w:sz w:val="20"/>
+          <w:szCs w:val="20"/>
+          <w:shd w:val="clear" w:color="auto" w:fill="FFFFFF"/>
+        </w:rPr>
+        <w:tab/>
+      </w:r>
+      <w:r>
+        <w:rPr>
+          <w:rFonts w:ascii="Arial" w:hAnsi="Arial" w:cs="Arial"/>
+          <w:color w:val="333333"/>
+          <w:sz w:val="20"/>
+          <w:szCs w:val="20"/>
+          <w:shd w:val="clear" w:color="auto" w:fill="FFFFFF"/>
+        </w:rPr>
+        <w:t>Murphy’s Bar, Blessington</w:t>
+      </w:r>
+      <w:r>
+        <w:rPr>
+          <w:rFonts w:ascii="Arial" w:hAnsi="Arial" w:cs="Arial"/>
+          <w:color w:val="333333"/>
+          <w:sz w:val="20"/>
+          <w:szCs w:val="20"/>
+          <w:shd w:val="clear" w:color="auto" w:fill="FFFFFF"/>
+        </w:rPr>
+        <w:t>.</w:t>
+      </w:r>
+      <w:r>
+        <w:rPr>
+          <w:rFonts w:ascii="Arial" w:hAnsi="Arial" w:cs="Arial"/>
+          <w:color w:val="333333"/>
+          <w:sz w:val="20"/>
+          <w:szCs w:val="20"/>
+        </w:rPr>
+        <w:br/>
+      </w:r>
+      <w:r>
+        <w:rPr>
+          <w:rFonts w:ascii="Arial" w:hAnsi="Arial" w:cs="Arial"/>
+          <w:color w:val="333333"/>
+          <w:sz w:val="20"/>
+          <w:szCs w:val="20"/>
+          <w:shd w:val="clear" w:color="auto" w:fill="FFFFFF"/>
+        </w:rPr>
+        <w:t>Phone: +353</w:t>
+      </w:r>
+      <w:r>
+        <w:rPr>
+          <w:rFonts w:ascii="Arial" w:hAnsi="Arial" w:cs="Arial"/>
+          <w:color w:val="333333"/>
+          <w:sz w:val="20"/>
+          <w:szCs w:val="20"/>
+          <w:shd w:val="clear" w:color="auto" w:fill="FFFFFF"/>
+        </w:rPr>
+        <w:t>862567912</w:t>
+      </w:r>
+      <w:r>
+        <w:rPr>
+          <w:rFonts w:ascii="Arial" w:hAnsi="Arial" w:cs="Arial"/>
+          <w:color w:val="333333"/>
+          <w:sz w:val="20"/>
+          <w:szCs w:val="20"/>
+          <w:shd w:val="clear" w:color="auto" w:fill="FFFFFF"/>
+        </w:rPr>
+        <w:tab/>
+      </w:r>
+      <w:r>
+        <w:rPr>
+          <w:rFonts w:ascii="Arial" w:hAnsi="Arial" w:cs="Arial"/>
+          <w:color w:val="333333"/>
+          <w:sz w:val="20"/>
+          <w:szCs w:val="20"/>
+          <w:shd w:val="clear" w:color="auto" w:fill="FFFFFF"/>
+        </w:rPr>
+        <w:tab/>
+      </w:r>
+      <w:r>
+        <w:rPr>
+          <w:rFonts w:ascii="Arial" w:hAnsi="Arial" w:cs="Arial"/>
+          <w:color w:val="333333"/>
+          <w:sz w:val="20"/>
+          <w:szCs w:val="20"/>
+          <w:shd w:val="clear" w:color="auto" w:fill="FFFFFF"/>
+        </w:rPr>
+        <w:tab/>
+      </w:r>
+      <w:r>
+        <w:rPr>
+          <w:rFonts w:ascii="Arial" w:hAnsi="Arial" w:cs="Arial"/>
+          <w:color w:val="333333"/>
+          <w:sz w:val="20"/>
+          <w:szCs w:val="20"/>
+          <w:shd w:val="clear" w:color="auto" w:fill="FFFFFF"/>
+        </w:rPr>
+        <w:tab/>
+      </w:r>
+      <w:r>
+        <w:rPr>
+          <w:rFonts w:ascii="Arial" w:hAnsi="Arial" w:cs="Arial"/>
+          <w:color w:val="333333"/>
+          <w:sz w:val="20"/>
+          <w:szCs w:val="20"/>
+          <w:shd w:val="clear" w:color="auto" w:fill="FFFFFF"/>
+        </w:rPr>
+        <w:tab/>
+      </w:r>
+      <w:r>
+        <w:rPr>
+          <w:rFonts w:ascii="Arial" w:hAnsi="Arial" w:cs="Arial"/>
+          <w:color w:val="333333"/>
+          <w:sz w:val="20"/>
+          <w:szCs w:val="20"/>
+          <w:shd w:val="clear" w:color="auto" w:fill="FFFFFF"/>
+        </w:rPr>
+        <w:t xml:space="preserve">Phone: </w:t>
+      </w:r>
+      <w:r>
+        <w:rPr>
+          <w:rFonts w:ascii="Arial" w:hAnsi="Arial" w:cs="Arial"/>
+          <w:color w:val="333333"/>
+          <w:sz w:val="20"/>
+          <w:szCs w:val="20"/>
+          <w:shd w:val="clear" w:color="auto" w:fill="FFFFFF"/>
+        </w:rPr>
+        <w:t>+353</w:t>
+      </w:r>
+      <w:r>
+        <w:rPr>
+          <w:rFonts w:ascii="Arial" w:hAnsi="Arial" w:cs="Arial"/>
+          <w:color w:val="333333"/>
+          <w:sz w:val="20"/>
+          <w:szCs w:val="20"/>
+          <w:shd w:val="clear" w:color="auto" w:fill="FFFFFF"/>
+        </w:rPr>
+        <w:t>876534637</w:t>
+      </w:r>
     </w:p>
     <w:p/>
     <w:sectPr>
-      <w:footerReference w:type="default" r:id="rId10"/>
+      <w:footerReference w:type="default" r:id="rId12"/>
       <w:pgSz w:w="12240" w:h="15840"/>
       <w:pgMar w:top="1258" w:right="1260" w:bottom="720" w:left="1440" w:header="720" w:footer="720" w:gutter="0"/>
       <w:cols w:space="720"/>
@@ -5783,6 +6735,7 @@
         <w:separator/>
       </w:r>
     </w:p>
+    <w:p/>
   </w:endnote>
   <w:endnote w:type="continuationSeparator" w:id="0">
     <w:p>
@@ -5790,6 +6743,7 @@
         <w:continuationSeparator/>
       </w:r>
     </w:p>
+    <w:p/>
   </w:endnote>
 </w:endnotes>
 </file>
@@ -5829,7 +6783,7 @@
         <w:rStyle w:val="PageNumber"/>
         <w:noProof/>
       </w:rPr>
-      <w:t>1</w:t>
+      <w:t>4</w:t>
     </w:r>
     <w:r>
       <w:rPr>
@@ -5875,6 +6829,7 @@
       <w:fldChar w:fldCharType="end"/>
     </w:r>
   </w:p>
+  <w:p/>
 </w:ftr>
 </file>
 
@@ -5886,6 +6841,7 @@
         <w:separator/>
       </w:r>
     </w:p>
+    <w:p/>
   </w:footnote>
   <w:footnote w:type="continuationSeparator" w:id="0">
     <w:p>
@@ -5893,6 +6849,7 @@
         <w:continuationSeparator/>
       </w:r>
     </w:p>
+    <w:p/>
   </w:footnote>
 </w:footnotes>
 </file>
@@ -6040,6 +6997,119 @@
     </w:lvl>
   </w:abstractNum>
   <w:abstractNum w:abstractNumId="1" w15:restartNumberingAfterBreak="0">
+    <w:nsid w:val="06A054BB"/>
+    <w:multiLevelType w:val="hybridMultilevel"/>
+    <w:tmpl w:val="B1468056"/>
+    <w:lvl w:ilvl="0" w:tplc="04090001">
+      <w:start w:val="1"/>
+      <w:numFmt w:val="bullet"/>
+      <w:lvlText w:val=""/>
+      <w:lvlJc w:val="left"/>
+      <w:pPr>
+        <w:ind w:left="720" w:hanging="360"/>
+      </w:pPr>
+      <w:rPr>
+        <w:rFonts w:ascii="Symbol" w:hAnsi="Symbol" w:hint="default"/>
+      </w:rPr>
+    </w:lvl>
+    <w:lvl w:ilvl="1" w:tplc="04090003" w:tentative="1">
+      <w:start w:val="1"/>
+      <w:numFmt w:val="bullet"/>
+      <w:lvlText w:val="o"/>
+      <w:lvlJc w:val="left"/>
+      <w:pPr>
+        <w:ind w:left="1440" w:hanging="360"/>
+      </w:pPr>
+      <w:rPr>
+        <w:rFonts w:ascii="Courier New" w:hAnsi="Courier New" w:cs="Courier New" w:hint="default"/>
+      </w:rPr>
+    </w:lvl>
+    <w:lvl w:ilvl="2" w:tplc="04090005" w:tentative="1">
+      <w:start w:val="1"/>
+      <w:numFmt w:val="bullet"/>
+      <w:lvlText w:val=""/>
+      <w:lvlJc w:val="left"/>
+      <w:pPr>
+        <w:ind w:left="2160" w:hanging="360"/>
+      </w:pPr>
+      <w:rPr>
+        <w:rFonts w:ascii="Wingdings" w:hAnsi="Wingdings" w:hint="default"/>
+      </w:rPr>
+    </w:lvl>
+    <w:lvl w:ilvl="3" w:tplc="04090001" w:tentative="1">
+      <w:start w:val="1"/>
+      <w:numFmt w:val="bullet"/>
+      <w:lvlText w:val=""/>
+      <w:lvlJc w:val="left"/>
+      <w:pPr>
+        <w:ind w:left="2880" w:hanging="360"/>
+      </w:pPr>
+      <w:rPr>
+        <w:rFonts w:ascii="Symbol" w:hAnsi="Symbol" w:hint="default"/>
+      </w:rPr>
+    </w:lvl>
+    <w:lvl w:ilvl="4" w:tplc="04090003" w:tentative="1">
+      <w:start w:val="1"/>
+      <w:numFmt w:val="bullet"/>
+      <w:lvlText w:val="o"/>
+      <w:lvlJc w:val="left"/>
+      <w:pPr>
+        <w:ind w:left="3600" w:hanging="360"/>
+      </w:pPr>
+      <w:rPr>
+        <w:rFonts w:ascii="Courier New" w:hAnsi="Courier New" w:cs="Courier New" w:hint="default"/>
+      </w:rPr>
+    </w:lvl>
+    <w:lvl w:ilvl="5" w:tplc="04090005" w:tentative="1">
+      <w:start w:val="1"/>
+      <w:numFmt w:val="bullet"/>
+      <w:lvlText w:val=""/>
+      <w:lvlJc w:val="left"/>
+      <w:pPr>
+        <w:ind w:left="4320" w:hanging="360"/>
+      </w:pPr>
+      <w:rPr>
+        <w:rFonts w:ascii="Wingdings" w:hAnsi="Wingdings" w:hint="default"/>
+      </w:rPr>
+    </w:lvl>
+    <w:lvl w:ilvl="6" w:tplc="04090001" w:tentative="1">
+      <w:start w:val="1"/>
+      <w:numFmt w:val="bullet"/>
+      <w:lvlText w:val=""/>
+      <w:lvlJc w:val="left"/>
+      <w:pPr>
+        <w:ind w:left="5040" w:hanging="360"/>
+      </w:pPr>
+      <w:rPr>
+        <w:rFonts w:ascii="Symbol" w:hAnsi="Symbol" w:hint="default"/>
+      </w:rPr>
+    </w:lvl>
+    <w:lvl w:ilvl="7" w:tplc="04090003" w:tentative="1">
+      <w:start w:val="1"/>
+      <w:numFmt w:val="bullet"/>
+      <w:lvlText w:val="o"/>
+      <w:lvlJc w:val="left"/>
+      <w:pPr>
+        <w:ind w:left="5760" w:hanging="360"/>
+      </w:pPr>
+      <w:rPr>
+        <w:rFonts w:ascii="Courier New" w:hAnsi="Courier New" w:cs="Courier New" w:hint="default"/>
+      </w:rPr>
+    </w:lvl>
+    <w:lvl w:ilvl="8" w:tplc="04090005" w:tentative="1">
+      <w:start w:val="1"/>
+      <w:numFmt w:val="bullet"/>
+      <w:lvlText w:val=""/>
+      <w:lvlJc w:val="left"/>
+      <w:pPr>
+        <w:ind w:left="6480" w:hanging="360"/>
+      </w:pPr>
+      <w:rPr>
+        <w:rFonts w:ascii="Wingdings" w:hAnsi="Wingdings" w:hint="default"/>
+      </w:rPr>
+    </w:lvl>
+  </w:abstractNum>
+  <w:abstractNum w:abstractNumId="2" w15:restartNumberingAfterBreak="0">
     <w:nsid w:val="111161F1"/>
     <w:multiLevelType w:val="hybridMultilevel"/>
     <w:tmpl w:val="28DCF9A0"/>
@@ -6152,7 +7222,7 @@
       </w:rPr>
     </w:lvl>
   </w:abstractNum>
-  <w:abstractNum w:abstractNumId="2" w15:restartNumberingAfterBreak="0">
+  <w:abstractNum w:abstractNumId="3" w15:restartNumberingAfterBreak="0">
     <w:nsid w:val="12487ADF"/>
     <w:multiLevelType w:val="hybridMultilevel"/>
     <w:tmpl w:val="3D6CAA20"/>
@@ -6265,7 +7335,7 @@
       </w:rPr>
     </w:lvl>
   </w:abstractNum>
-  <w:abstractNum w:abstractNumId="3" w15:restartNumberingAfterBreak="0">
+  <w:abstractNum w:abstractNumId="4" w15:restartNumberingAfterBreak="0">
     <w:nsid w:val="1A5C7125"/>
     <w:multiLevelType w:val="hybridMultilevel"/>
     <w:tmpl w:val="DBF8583A"/>
@@ -6381,7 +7451,7 @@
       </w:rPr>
     </w:lvl>
   </w:abstractNum>
-  <w:abstractNum w:abstractNumId="4" w15:restartNumberingAfterBreak="0">
+  <w:abstractNum w:abstractNumId="5" w15:restartNumberingAfterBreak="0">
     <w:nsid w:val="3DE300F4"/>
     <w:multiLevelType w:val="hybridMultilevel"/>
     <w:tmpl w:val="9AD46346"/>
@@ -6494,7 +7564,119 @@
       </w:rPr>
     </w:lvl>
   </w:abstractNum>
-  <w:abstractNum w:abstractNumId="5" w15:restartNumberingAfterBreak="0">
+  <w:abstractNum w:abstractNumId="6" w15:restartNumberingAfterBreak="0">
+    <w:nsid w:val="496F7333"/>
+    <w:multiLevelType w:val="hybridMultilevel"/>
+    <w:tmpl w:val="A5CC155C"/>
+    <w:lvl w:ilvl="0" w:tplc="7DEEB606">
+      <w:numFmt w:val="bullet"/>
+      <w:lvlText w:val="•"/>
+      <w:lvlJc w:val="left"/>
+      <w:pPr>
+        <w:ind w:left="720" w:hanging="360"/>
+      </w:pPr>
+      <w:rPr>
+        <w:rFonts w:ascii="Arial" w:eastAsia="Times New Roman" w:hAnsi="Arial" w:cs="Arial" w:hint="default"/>
+      </w:rPr>
+    </w:lvl>
+    <w:lvl w:ilvl="1" w:tplc="04090003" w:tentative="1">
+      <w:start w:val="1"/>
+      <w:numFmt w:val="bullet"/>
+      <w:lvlText w:val="o"/>
+      <w:lvlJc w:val="left"/>
+      <w:pPr>
+        <w:ind w:left="1440" w:hanging="360"/>
+      </w:pPr>
+      <w:rPr>
+        <w:rFonts w:ascii="Courier New" w:hAnsi="Courier New" w:cs="Courier New" w:hint="default"/>
+      </w:rPr>
+    </w:lvl>
+    <w:lvl w:ilvl="2" w:tplc="04090005" w:tentative="1">
+      <w:start w:val="1"/>
+      <w:numFmt w:val="bullet"/>
+      <w:lvlText w:val=""/>
+      <w:lvlJc w:val="left"/>
+      <w:pPr>
+        <w:ind w:left="2160" w:hanging="360"/>
+      </w:pPr>
+      <w:rPr>
+        <w:rFonts w:ascii="Wingdings" w:hAnsi="Wingdings" w:hint="default"/>
+      </w:rPr>
+    </w:lvl>
+    <w:lvl w:ilvl="3" w:tplc="04090001" w:tentative="1">
+      <w:start w:val="1"/>
+      <w:numFmt w:val="bullet"/>
+      <w:lvlText w:val=""/>
+      <w:lvlJc w:val="left"/>
+      <w:pPr>
+        <w:ind w:left="2880" w:hanging="360"/>
+      </w:pPr>
+      <w:rPr>
+        <w:rFonts w:ascii="Symbol" w:hAnsi="Symbol" w:hint="default"/>
+      </w:rPr>
+    </w:lvl>
+    <w:lvl w:ilvl="4" w:tplc="04090003" w:tentative="1">
+      <w:start w:val="1"/>
+      <w:numFmt w:val="bullet"/>
+      <w:lvlText w:val="o"/>
+      <w:lvlJc w:val="left"/>
+      <w:pPr>
+        <w:ind w:left="3600" w:hanging="360"/>
+      </w:pPr>
+      <w:rPr>
+        <w:rFonts w:ascii="Courier New" w:hAnsi="Courier New" w:cs="Courier New" w:hint="default"/>
+      </w:rPr>
+    </w:lvl>
+    <w:lvl w:ilvl="5" w:tplc="04090005" w:tentative="1">
+      <w:start w:val="1"/>
+      <w:numFmt w:val="bullet"/>
+      <w:lvlText w:val=""/>
+      <w:lvlJc w:val="left"/>
+      <w:pPr>
+        <w:ind w:left="4320" w:hanging="360"/>
+      </w:pPr>
+      <w:rPr>
+        <w:rFonts w:ascii="Wingdings" w:hAnsi="Wingdings" w:hint="default"/>
+      </w:rPr>
+    </w:lvl>
+    <w:lvl w:ilvl="6" w:tplc="04090001" w:tentative="1">
+      <w:start w:val="1"/>
+      <w:numFmt w:val="bullet"/>
+      <w:lvlText w:val=""/>
+      <w:lvlJc w:val="left"/>
+      <w:pPr>
+        <w:ind w:left="5040" w:hanging="360"/>
+      </w:pPr>
+      <w:rPr>
+        <w:rFonts w:ascii="Symbol" w:hAnsi="Symbol" w:hint="default"/>
+      </w:rPr>
+    </w:lvl>
+    <w:lvl w:ilvl="7" w:tplc="04090003" w:tentative="1">
+      <w:start w:val="1"/>
+      <w:numFmt w:val="bullet"/>
+      <w:lvlText w:val="o"/>
+      <w:lvlJc w:val="left"/>
+      <w:pPr>
+        <w:ind w:left="5760" w:hanging="360"/>
+      </w:pPr>
+      <w:rPr>
+        <w:rFonts w:ascii="Courier New" w:hAnsi="Courier New" w:cs="Courier New" w:hint="default"/>
+      </w:rPr>
+    </w:lvl>
+    <w:lvl w:ilvl="8" w:tplc="04090005" w:tentative="1">
+      <w:start w:val="1"/>
+      <w:numFmt w:val="bullet"/>
+      <w:lvlText w:val=""/>
+      <w:lvlJc w:val="left"/>
+      <w:pPr>
+        <w:ind w:left="6480" w:hanging="360"/>
+      </w:pPr>
+      <w:rPr>
+        <w:rFonts w:ascii="Wingdings" w:hAnsi="Wingdings" w:hint="default"/>
+      </w:rPr>
+    </w:lvl>
+  </w:abstractNum>
+  <w:abstractNum w:abstractNumId="7" w15:restartNumberingAfterBreak="0">
     <w:nsid w:val="4E125DA9"/>
     <w:multiLevelType w:val="hybridMultilevel"/>
     <w:tmpl w:val="CA5E1A50"/>
@@ -6607,7 +7789,7 @@
       </w:rPr>
     </w:lvl>
   </w:abstractNum>
-  <w:abstractNum w:abstractNumId="6" w15:restartNumberingAfterBreak="0">
+  <w:abstractNum w:abstractNumId="8" w15:restartNumberingAfterBreak="0">
     <w:nsid w:val="6E0744D9"/>
     <w:multiLevelType w:val="hybridMultilevel"/>
     <w:tmpl w:val="EBFA5C9A"/>
@@ -6747,7 +7929,120 @@
       </w:rPr>
     </w:lvl>
   </w:abstractNum>
-  <w:abstractNum w:abstractNumId="7" w15:restartNumberingAfterBreak="0">
+  <w:abstractNum w:abstractNumId="9" w15:restartNumberingAfterBreak="0">
+    <w:nsid w:val="72FA27D3"/>
+    <w:multiLevelType w:val="hybridMultilevel"/>
+    <w:tmpl w:val="E2960F70"/>
+    <w:lvl w:ilvl="0" w:tplc="04090001">
+      <w:start w:val="1"/>
+      <w:numFmt w:val="bullet"/>
+      <w:lvlText w:val=""/>
+      <w:lvlJc w:val="left"/>
+      <w:pPr>
+        <w:ind w:left="720" w:hanging="360"/>
+      </w:pPr>
+      <w:rPr>
+        <w:rFonts w:ascii="Symbol" w:hAnsi="Symbol" w:hint="default"/>
+      </w:rPr>
+    </w:lvl>
+    <w:lvl w:ilvl="1" w:tplc="04090003" w:tentative="1">
+      <w:start w:val="1"/>
+      <w:numFmt w:val="bullet"/>
+      <w:lvlText w:val="o"/>
+      <w:lvlJc w:val="left"/>
+      <w:pPr>
+        <w:ind w:left="1440" w:hanging="360"/>
+      </w:pPr>
+      <w:rPr>
+        <w:rFonts w:ascii="Courier New" w:hAnsi="Courier New" w:cs="Courier New" w:hint="default"/>
+      </w:rPr>
+    </w:lvl>
+    <w:lvl w:ilvl="2" w:tplc="04090005" w:tentative="1">
+      <w:start w:val="1"/>
+      <w:numFmt w:val="bullet"/>
+      <w:lvlText w:val=""/>
+      <w:lvlJc w:val="left"/>
+      <w:pPr>
+        <w:ind w:left="2160" w:hanging="360"/>
+      </w:pPr>
+      <w:rPr>
+        <w:rFonts w:ascii="Wingdings" w:hAnsi="Wingdings" w:hint="default"/>
+      </w:rPr>
+    </w:lvl>
+    <w:lvl w:ilvl="3" w:tplc="04090001" w:tentative="1">
+      <w:start w:val="1"/>
+      <w:numFmt w:val="bullet"/>
+      <w:lvlText w:val=""/>
+      <w:lvlJc w:val="left"/>
+      <w:pPr>
+        <w:ind w:left="2880" w:hanging="360"/>
+      </w:pPr>
+      <w:rPr>
+        <w:rFonts w:ascii="Symbol" w:hAnsi="Symbol" w:hint="default"/>
+      </w:rPr>
+    </w:lvl>
+    <w:lvl w:ilvl="4" w:tplc="04090003" w:tentative="1">
+      <w:start w:val="1"/>
+      <w:numFmt w:val="bullet"/>
+      <w:lvlText w:val="o"/>
+      <w:lvlJc w:val="left"/>
+      <w:pPr>
+        <w:ind w:left="3600" w:hanging="360"/>
+      </w:pPr>
+      <w:rPr>
+        <w:rFonts w:ascii="Courier New" w:hAnsi="Courier New" w:cs="Courier New" w:hint="default"/>
+      </w:rPr>
+    </w:lvl>
+    <w:lvl w:ilvl="5" w:tplc="04090005" w:tentative="1">
+      <w:start w:val="1"/>
+      <w:numFmt w:val="bullet"/>
+      <w:lvlText w:val=""/>
+      <w:lvlJc w:val="left"/>
+      <w:pPr>
+        <w:ind w:left="4320" w:hanging="360"/>
+      </w:pPr>
+      <w:rPr>
+        <w:rFonts w:ascii="Wingdings" w:hAnsi="Wingdings" w:hint="default"/>
+      </w:rPr>
+    </w:lvl>
+    <w:lvl w:ilvl="6" w:tplc="04090001" w:tentative="1">
+      <w:start w:val="1"/>
+      <w:numFmt w:val="bullet"/>
+      <w:lvlText w:val=""/>
+      <w:lvlJc w:val="left"/>
+      <w:pPr>
+        <w:ind w:left="5040" w:hanging="360"/>
+      </w:pPr>
+      <w:rPr>
+        <w:rFonts w:ascii="Symbol" w:hAnsi="Symbol" w:hint="default"/>
+      </w:rPr>
+    </w:lvl>
+    <w:lvl w:ilvl="7" w:tplc="04090003" w:tentative="1">
+      <w:start w:val="1"/>
+      <w:numFmt w:val="bullet"/>
+      <w:lvlText w:val="o"/>
+      <w:lvlJc w:val="left"/>
+      <w:pPr>
+        <w:ind w:left="5760" w:hanging="360"/>
+      </w:pPr>
+      <w:rPr>
+        <w:rFonts w:ascii="Courier New" w:hAnsi="Courier New" w:cs="Courier New" w:hint="default"/>
+      </w:rPr>
+    </w:lvl>
+    <w:lvl w:ilvl="8" w:tplc="04090005" w:tentative="1">
+      <w:start w:val="1"/>
+      <w:numFmt w:val="bullet"/>
+      <w:lvlText w:val=""/>
+      <w:lvlJc w:val="left"/>
+      <w:pPr>
+        <w:ind w:left="6480" w:hanging="360"/>
+      </w:pPr>
+      <w:rPr>
+        <w:rFonts w:ascii="Wingdings" w:hAnsi="Wingdings" w:hint="default"/>
+      </w:rPr>
+    </w:lvl>
+  </w:abstractNum>
+  <w:abstractNum w:abstractNumId="10" w15:restartNumberingAfterBreak="0">
     <w:nsid w:val="73C35F6D"/>
     <w:multiLevelType w:val="hybridMultilevel"/>
     <w:tmpl w:val="45505A08"/>
@@ -6888,28 +8183,37 @@
     </w:lvl>
   </w:abstractNum>
   <w:num w:numId="1">
-    <w:abstractNumId w:val="7"/>
+    <w:abstractNumId w:val="10"/>
   </w:num>
   <w:num w:numId="2">
     <w:abstractNumId w:val="0"/>
   </w:num>
   <w:num w:numId="3">
+    <w:abstractNumId w:val="4"/>
+  </w:num>
+  <w:num w:numId="4">
+    <w:abstractNumId w:val="2"/>
+  </w:num>
+  <w:num w:numId="5">
+    <w:abstractNumId w:val="8"/>
+  </w:num>
+  <w:num w:numId="6">
+    <w:abstractNumId w:val="7"/>
+  </w:num>
+  <w:num w:numId="7">
+    <w:abstractNumId w:val="5"/>
+  </w:num>
+  <w:num w:numId="8">
     <w:abstractNumId w:val="3"/>
   </w:num>
-  <w:num w:numId="4">
+  <w:num w:numId="9">
     <w:abstractNumId w:val="1"/>
   </w:num>
-  <w:num w:numId="5">
+  <w:num w:numId="10">
+    <w:abstractNumId w:val="9"/>
+  </w:num>
+  <w:num w:numId="11">
     <w:abstractNumId w:val="6"/>
-  </w:num>
-  <w:num w:numId="6">
-    <w:abstractNumId w:val="5"/>
-  </w:num>
-  <w:num w:numId="7">
-    <w:abstractNumId w:val="4"/>
-  </w:num>
-  <w:num w:numId="8">
-    <w:abstractNumId w:val="2"/>
   </w:num>
 </w:numbering>
 </file>
@@ -7493,6 +8797,22 @@
       <w:u w:val="single"/>
     </w:rPr>
   </w:style>
+  <w:style w:type="character" w:styleId="Strong">
+    <w:name w:val="Strong"/>
+    <w:basedOn w:val="DefaultParagraphFont"/>
+    <w:uiPriority w:val="22"/>
+    <w:qFormat/>
+    <w:rsid w:val="003B21E7"/>
+    <w:rPr>
+      <w:b/>
+      <w:bCs/>
+    </w:rPr>
+  </w:style>
+  <w:style w:type="character" w:customStyle="1" w:styleId="apple-converted-space">
+    <w:name w:val="apple-converted-space"/>
+    <w:basedOn w:val="DefaultParagraphFont"/>
+    <w:rsid w:val="003B21E7"/>
+  </w:style>
 </w:styles>
 </file>
 

</xml_diff>